<commit_message>
change dimensions of viz and took away x-axis labels
</commit_message>
<xml_diff>
--- a/SUYI-Zone.docx
+++ b/SUYI-Zone.docx
@@ -111,47 +111,38 @@
       </w:r>
     </w:p>
     <w:p>
+      <w:r>
+        <w:pict>
+          <v:rect style="width:0;height:1.5pt" o:hralign="center" o:hrstd="t" o:hr="t"/>
+        </w:pict>
+      </w:r>
+    </w:p>
+    <w:p>
       <w:pPr>
         <w:pStyle w:val="Heading1"/>
       </w:pPr>
-      <w:bookmarkStart w:id="20" w:name="summary-statistics"/>
-      <w:r>
-        <w:t xml:space="preserve">Summary Statistics</w:t>
+      <w:bookmarkStart w:id="20" w:name="youth-initiative-zone-students"/>
+      <w:r>
+        <w:t xml:space="preserve">Youth Initiative Zone Students</w:t>
       </w:r>
       <w:bookmarkEnd w:id="20"/>
     </w:p>
     <w:p>
       <w:pPr>
-        <w:pStyle w:val="FirstParagraph"/>
-      </w:pPr>
-      <w:r>
-        <w:t xml:space="preserve">A student is considered</w:t>
-      </w:r>
-      <w:r>
-        <w:t xml:space="preserve"> </w:t>
-      </w:r>
-      <w:r>
-        <w:t xml:space="preserve">“</w:t>
-      </w:r>
-      <w:r>
-        <w:t xml:space="preserve">chronically absent</w:t>
-      </w:r>
-      <w:r>
-        <w:t xml:space="preserve">”</w:t>
-      </w:r>
-      <w:r>
-        <w:t xml:space="preserve"> </w:t>
-      </w:r>
-      <w:r>
-        <w:t xml:space="preserve">when they miss 15 or more days of instruction in one academic school year.</w:t>
-      </w:r>
+        <w:pStyle w:val="Heading1"/>
+      </w:pPr>
+      <w:bookmarkStart w:id="21" w:name="youth-initiative-zone-student-demographics"/>
+      <w:r>
+        <w:t xml:space="preserve">Youth Initiative Zone Student Demographics</w:t>
+      </w:r>
+      <w:bookmarkEnd w:id="21"/>
     </w:p>
     <w:p>
       <w:pPr>
         <w:pStyle w:val="TableCaption"/>
       </w:pPr>
       <w:r>
-        <w:t xml:space="preserve">Fall Math Scores?</w:t>
+        <w:t xml:space="preserve">Bilingual Students</w:t>
       </w:r>
     </w:p>
     <w:tbl>
@@ -159,7 +150,7 @@
         <w:tblStyle w:val="Table"/>
         <w:tblW w:type="pct" w:w="0.0"/>
         <w:tblLook w:firstRow="1"/>
-        <w:tblCaption w:val="Fall Math Scores?"/>
+        <w:tblCaption w:val="Bilingual Students"/>
       </w:tblPr>
       <w:tblGrid/>
       <w:tr>
@@ -213,41 +204,7 @@
               <w:jc w:val="right"/>
             </w:pPr>
             <w:r>
-              <w:t xml:space="preserve">Mean</w:t>
-            </w:r>
-          </w:p>
-        </w:tc>
-        <w:tc>
-          <w:tcPr>
-            <w:tcBorders>
-              <w:bottom w:val="single"/>
-            </w:tcBorders>
-            <w:vAlign w:val="bottom"/>
-          </w:tcPr>
-          <w:p>
-            <w:pPr>
-              <w:pStyle w:val="Compact"/>
-              <w:jc w:val="right"/>
-            </w:pPr>
-            <w:r>
-              <w:t xml:space="preserve">Std. Err.</w:t>
-            </w:r>
-          </w:p>
-        </w:tc>
-        <w:tc>
-          <w:tcPr>
-            <w:tcBorders>
-              <w:bottom w:val="single"/>
-            </w:tcBorders>
-            <w:vAlign w:val="bottom"/>
-          </w:tcPr>
-          <w:p>
-            <w:pPr>
-              <w:pStyle w:val="Compact"/>
-              <w:jc w:val="left"/>
-            </w:pPr>
-            <w:r>
-              <w:t xml:space="preserve">t-test</w:t>
+              <w:t xml:space="preserve">Percent Bilingual</w:t>
             </w:r>
           </w:p>
         </w:tc>
@@ -271,7 +228,7 @@
               <w:jc w:val="right"/>
             </w:pPr>
             <w:r>
-              <w:t xml:space="preserve">575</w:t>
+              <w:t xml:space="preserve">209</w:t>
             </w:r>
           </w:p>
         </w:tc>
@@ -282,29 +239,7 @@
               <w:jc w:val="right"/>
             </w:pPr>
             <w:r>
-              <w:t xml:space="preserve">200</w:t>
-            </w:r>
-          </w:p>
-        </w:tc>
-        <w:tc>
-          <w:p>
-            <w:pPr>
-              <w:pStyle w:val="Compact"/>
-              <w:jc w:val="right"/>
-            </w:pPr>
-            <w:r>
-              <w:t xml:space="preserve">1.52</w:t>
-            </w:r>
-          </w:p>
-        </w:tc>
-        <w:tc>
-          <w:p>
-            <w:pPr>
-              <w:pStyle w:val="Compact"/>
-              <w:jc w:val="left"/>
-            </w:pPr>
-            <w:r>
-              <w:t xml:space="preserve">n.s.</w:t>
+              <w:t xml:space="preserve">31.9</w:t>
             </w:r>
           </w:p>
         </w:tc>
@@ -328,7 +263,7 @@
               <w:jc w:val="right"/>
             </w:pPr>
             <w:r>
-              <w:t xml:space="preserve">192</w:t>
+              <w:t xml:space="preserve">86</w:t>
             </w:r>
           </w:p>
         </w:tc>
@@ -339,29 +274,7 @@
               <w:jc w:val="right"/>
             </w:pPr>
             <w:r>
-              <w:t xml:space="preserve">198</w:t>
-            </w:r>
-          </w:p>
-        </w:tc>
-        <w:tc>
-          <w:p>
-            <w:pPr>
-              <w:pStyle w:val="Compact"/>
-              <w:jc w:val="right"/>
-            </w:pPr>
-            <w:r>
-              <w:t xml:space="preserve">2.06</w:t>
-            </w:r>
-          </w:p>
-        </w:tc>
-        <w:tc>
-          <w:p>
-            <w:pPr>
-              <w:pStyle w:val="Compact"/>
-              <w:jc w:val="left"/>
-            </w:pPr>
-            <w:r>
-              <w:t xml:space="preserve">n.s.</w:t>
+              <w:t xml:space="preserve">38.0</w:t>
             </w:r>
           </w:p>
         </w:tc>
@@ -374,7 +287,7 @@
       <w:r>
         <w:drawing>
           <wp:inline>
-            <wp:extent cx="5943600" cy="3566160"/>
+            <wp:extent cx="5943600" cy="3302000"/>
             <wp:effectExtent b="0" l="0" r="0" t="0"/>
             <wp:docPr descr="" title="" id="1" name="Picture"/>
             <a:graphic>
@@ -387,7 +300,7 @@
                     </pic:cNvPicPr>
                   </pic:nvPicPr>
                   <pic:blipFill>
-                    <a:blip r:embed="rId21"/>
+                    <a:blip r:embed="rId22"/>
                     <a:stretch>
                       <a:fillRect/>
                     </a:stretch>
@@ -395,7 +308,7 @@
                   <pic:spPr bwMode="auto">
                     <a:xfrm>
                       <a:off x="0" y="0"/>
-                      <a:ext cx="5943600" cy="3566160"/>
+                      <a:ext cx="5943600" cy="3302000"/>
                     </a:xfrm>
                     <a:prstGeom prst="rect">
                       <a:avLst/>
@@ -416,12 +329,155 @@
     </w:p>
     <w:p>
       <w:pPr>
+        <w:pStyle w:val="TableCaption"/>
+      </w:pPr>
+      <w:r>
+        <w:t xml:space="preserve">Students Experiencing Homelessness</w:t>
+      </w:r>
+    </w:p>
+    <w:tbl>
+      <w:tblPr>
+        <w:tblStyle w:val="Table"/>
+        <w:tblW w:type="pct" w:w="0.0"/>
+        <w:tblLook w:firstRow="1"/>
+        <w:tblCaption w:val="Students Experiencing Homelessness"/>
+      </w:tblPr>
+      <w:tblGrid/>
+      <w:tr>
+        <w:trPr>
+          <w:cnfStyle w:firstRow="1"/>
+        </w:trPr>
+        <w:tc>
+          <w:tcPr>
+            <w:tcBorders>
+              <w:bottom w:val="single"/>
+            </w:tcBorders>
+            <w:vAlign w:val="bottom"/>
+          </w:tcPr>
+          <w:p>
+            <w:pPr>
+              <w:pStyle w:val="Compact"/>
+              <w:jc w:val="left"/>
+            </w:pPr>
+            <w:r>
+              <w:t xml:space="preserve">Group</w:t>
+            </w:r>
+          </w:p>
+        </w:tc>
+        <w:tc>
+          <w:tcPr>
+            <w:tcBorders>
+              <w:bottom w:val="single"/>
+            </w:tcBorders>
+            <w:vAlign w:val="bottom"/>
+          </w:tcPr>
+          <w:p>
+            <w:pPr>
+              <w:pStyle w:val="Compact"/>
+              <w:jc w:val="right"/>
+            </w:pPr>
+            <w:r>
+              <w:t xml:space="preserve">n</w:t>
+            </w:r>
+          </w:p>
+        </w:tc>
+        <w:tc>
+          <w:tcPr>
+            <w:tcBorders>
+              <w:bottom w:val="single"/>
+            </w:tcBorders>
+            <w:vAlign w:val="bottom"/>
+          </w:tcPr>
+          <w:p>
+            <w:pPr>
+              <w:pStyle w:val="Compact"/>
+              <w:jc w:val="right"/>
+            </w:pPr>
+            <w:r>
+              <w:t xml:space="preserve">Percent Homeless</w:t>
+            </w:r>
+          </w:p>
+        </w:tc>
+      </w:tr>
+      <w:tr>
+        <w:tc>
+          <w:p>
+            <w:pPr>
+              <w:pStyle w:val="Compact"/>
+              <w:jc w:val="left"/>
+            </w:pPr>
+            <w:r>
+              <w:t xml:space="preserve">Non-SUYI</w:t>
+            </w:r>
+          </w:p>
+        </w:tc>
+        <w:tc>
+          <w:p>
+            <w:pPr>
+              <w:pStyle w:val="Compact"/>
+              <w:jc w:val="right"/>
+            </w:pPr>
+            <w:r>
+              <w:t xml:space="preserve">52</w:t>
+            </w:r>
+          </w:p>
+        </w:tc>
+        <w:tc>
+          <w:p>
+            <w:pPr>
+              <w:pStyle w:val="Compact"/>
+              <w:jc w:val="right"/>
+            </w:pPr>
+            <w:r>
+              <w:t xml:space="preserve">7.94</w:t>
+            </w:r>
+          </w:p>
+        </w:tc>
+      </w:tr>
+      <w:tr>
+        <w:tc>
+          <w:p>
+            <w:pPr>
+              <w:pStyle w:val="Compact"/>
+              <w:jc w:val="left"/>
+            </w:pPr>
+            <w:r>
+              <w:t xml:space="preserve">SUYI</w:t>
+            </w:r>
+          </w:p>
+        </w:tc>
+        <w:tc>
+          <w:p>
+            <w:pPr>
+              <w:pStyle w:val="Compact"/>
+              <w:jc w:val="right"/>
+            </w:pPr>
+            <w:r>
+              <w:t xml:space="preserve">8</w:t>
+            </w:r>
+          </w:p>
+        </w:tc>
+        <w:tc>
+          <w:p>
+            <w:pPr>
+              <w:pStyle w:val="Compact"/>
+              <w:jc w:val="right"/>
+            </w:pPr>
+            <w:r>
+              <w:t xml:space="preserve">3.54</w:t>
+            </w:r>
+          </w:p>
+        </w:tc>
+      </w:tr>
+    </w:tbl>
+    <w:p>
+      <w:pPr>
         <w:pStyle w:val="BodyText"/>
       </w:pPr>
       <w:r>
         <w:drawing>
           <wp:inline>
-            <wp:extent cx="5943600" cy="3566160"/>
+            <wp:extent cx="5943600" cy="3302000"/>
             <wp:effectExtent b="0" l="0" r="0" t="0"/>
             <wp:docPr descr="" title="" id="1" name="Picture"/>
             <a:graphic>
@@ -434,7 +490,7 @@
                     </pic:cNvPicPr>
                   </pic:nvPicPr>
                   <pic:blipFill>
-                    <a:blip r:embed="rId22"/>
+                    <a:blip r:embed="rId23"/>
                     <a:stretch>
                       <a:fillRect/>
                     </a:stretch>
@@ -442,7 +498,7 @@
                   <pic:spPr bwMode="auto">
                     <a:xfrm>
                       <a:off x="0" y="0"/>
-                      <a:ext cx="5943600" cy="3566160"/>
+                      <a:ext cx="5943600" cy="3302000"/>
                     </a:xfrm>
                     <a:prstGeom prst="rect">
                       <a:avLst/>
@@ -463,12 +519,356 @@
     </w:p>
     <w:p>
       <w:pPr>
+        <w:pStyle w:val="TableCaption"/>
+      </w:pPr>
+      <w:r>
+        <w:t xml:space="preserve">Student’s Primary Language</w:t>
+      </w:r>
+    </w:p>
+    <w:tbl>
+      <w:tblPr>
+        <w:tblStyle w:val="Table"/>
+        <w:tblW w:type="pct" w:w="0.0"/>
+        <w:tblLook w:firstRow="1"/>
+        <w:tblCaption w:val="Student’s Primary Language"/>
+      </w:tblPr>
+      <w:tblGrid/>
+      <w:tr>
+        <w:trPr>
+          <w:cnfStyle w:firstRow="1"/>
+        </w:trPr>
+        <w:tc>
+          <w:tcPr>
+            <w:tcBorders>
+              <w:bottom w:val="single"/>
+            </w:tcBorders>
+            <w:vAlign w:val="bottom"/>
+          </w:tcPr>
+          <w:p>
+            <w:pPr>
+              <w:pStyle w:val="Compact"/>
+              <w:jc w:val="left"/>
+            </w:pPr>
+            <w:r>
+              <w:t xml:space="preserve">Primary Language</w:t>
+            </w:r>
+          </w:p>
+        </w:tc>
+        <w:tc>
+          <w:tcPr>
+            <w:tcBorders>
+              <w:bottom w:val="single"/>
+            </w:tcBorders>
+            <w:vAlign w:val="bottom"/>
+          </w:tcPr>
+          <w:p>
+            <w:pPr>
+              <w:pStyle w:val="Compact"/>
+              <w:jc w:val="right"/>
+            </w:pPr>
+            <w:r>
+              <w:t xml:space="preserve">n</w:t>
+            </w:r>
+          </w:p>
+        </w:tc>
+      </w:tr>
+      <w:tr>
+        <w:tc>
+          <w:p>
+            <w:pPr>
+              <w:pStyle w:val="Compact"/>
+              <w:jc w:val="left"/>
+            </w:pPr>
+            <w:r>
+              <w:t xml:space="preserve">English</w:t>
+            </w:r>
+          </w:p>
+        </w:tc>
+        <w:tc>
+          <w:p>
+            <w:pPr>
+              <w:pStyle w:val="Compact"/>
+              <w:jc w:val="right"/>
+            </w:pPr>
+            <w:r>
+              <w:t xml:space="preserve">359</w:t>
+            </w:r>
+          </w:p>
+        </w:tc>
+      </w:tr>
+      <w:tr>
+        <w:tc>
+          <w:p>
+            <w:pPr>
+              <w:pStyle w:val="Compact"/>
+              <w:jc w:val="left"/>
+            </w:pPr>
+            <w:r>
+              <w:t xml:space="preserve">Somali</w:t>
+            </w:r>
+          </w:p>
+        </w:tc>
+        <w:tc>
+          <w:p>
+            <w:pPr>
+              <w:pStyle w:val="Compact"/>
+              <w:jc w:val="right"/>
+            </w:pPr>
+            <w:r>
+              <w:t xml:space="preserve">126</w:t>
+            </w:r>
+          </w:p>
+        </w:tc>
+      </w:tr>
+      <w:tr>
+        <w:tc>
+          <w:p>
+            <w:pPr>
+              <w:pStyle w:val="Compact"/>
+              <w:jc w:val="left"/>
+            </w:pPr>
+            <w:r>
+              <w:t xml:space="preserve">Spanish</w:t>
+            </w:r>
+          </w:p>
+        </w:tc>
+        <w:tc>
+          <w:p>
+            <w:pPr>
+              <w:pStyle w:val="Compact"/>
+              <w:jc w:val="right"/>
+            </w:pPr>
+            <w:r>
+              <w:t xml:space="preserve">105</w:t>
+            </w:r>
+          </w:p>
+        </w:tc>
+      </w:tr>
+      <w:tr>
+        <w:tc>
+          <w:p>
+            <w:pPr>
+              <w:pStyle w:val="Compact"/>
+              <w:jc w:val="left"/>
+            </w:pPr>
+            <w:r>
+              <w:t xml:space="preserve">Vietnamese</w:t>
+            </w:r>
+          </w:p>
+        </w:tc>
+        <w:tc>
+          <w:p>
+            <w:pPr>
+              <w:pStyle w:val="Compact"/>
+              <w:jc w:val="right"/>
+            </w:pPr>
+            <w:r>
+              <w:t xml:space="preserve">90</w:t>
+            </w:r>
+          </w:p>
+        </w:tc>
+      </w:tr>
+      <w:tr>
+        <w:tc>
+          <w:p>
+            <w:pPr>
+              <w:pStyle w:val="Compact"/>
+              <w:jc w:val="left"/>
+            </w:pPr>
+            <w:r>
+              <w:t xml:space="preserve">Cantonese</w:t>
+            </w:r>
+          </w:p>
+        </w:tc>
+        <w:tc>
+          <w:p>
+            <w:pPr>
+              <w:pStyle w:val="Compact"/>
+              <w:jc w:val="right"/>
+            </w:pPr>
+            <w:r>
+              <w:t xml:space="preserve">74</w:t>
+            </w:r>
+          </w:p>
+        </w:tc>
+      </w:tr>
+      <w:tr>
+        <w:tc>
+          <w:p>
+            <w:pPr>
+              <w:pStyle w:val="Compact"/>
+              <w:jc w:val="left"/>
+            </w:pPr>
+            <w:r>
+              <w:t xml:space="preserve">Oromo (Ethiopia)</w:t>
+            </w:r>
+          </w:p>
+        </w:tc>
+        <w:tc>
+          <w:p>
+            <w:pPr>
+              <w:pStyle w:val="Compact"/>
+              <w:jc w:val="right"/>
+            </w:pPr>
+            <w:r>
+              <w:t xml:space="preserve">30</w:t>
+            </w:r>
+          </w:p>
+        </w:tc>
+      </w:tr>
+      <w:tr>
+        <w:tc>
+          <w:p>
+            <w:pPr>
+              <w:pStyle w:val="Compact"/>
+              <w:jc w:val="left"/>
+            </w:pPr>
+            <w:r>
+              <w:t xml:space="preserve">Amharic</w:t>
+            </w:r>
+          </w:p>
+        </w:tc>
+        <w:tc>
+          <w:p>
+            <w:pPr>
+              <w:pStyle w:val="Compact"/>
+              <w:jc w:val="right"/>
+            </w:pPr>
+            <w:r>
+              <w:t xml:space="preserve">21</w:t>
+            </w:r>
+          </w:p>
+        </w:tc>
+      </w:tr>
+      <w:tr>
+        <w:tc>
+          <w:p>
+            <w:pPr>
+              <w:pStyle w:val="Compact"/>
+              <w:jc w:val="left"/>
+            </w:pPr>
+            <w:r>
+              <w:t xml:space="preserve">Toishanese</w:t>
+            </w:r>
+          </w:p>
+        </w:tc>
+        <w:tc>
+          <w:p>
+            <w:pPr>
+              <w:pStyle w:val="Compact"/>
+              <w:jc w:val="right"/>
+            </w:pPr>
+            <w:r>
+              <w:t xml:space="preserve">21</w:t>
+            </w:r>
+          </w:p>
+        </w:tc>
+      </w:tr>
+      <w:tr>
+        <w:tc>
+          <w:p>
+            <w:pPr>
+              <w:pStyle w:val="Compact"/>
+              <w:jc w:val="left"/>
+            </w:pPr>
+            <w:r>
+              <w:t xml:space="preserve">Tigrinya (Tigrigna)</w:t>
+            </w:r>
+          </w:p>
+        </w:tc>
+        <w:tc>
+          <w:p>
+            <w:pPr>
+              <w:pStyle w:val="Compact"/>
+              <w:jc w:val="right"/>
+            </w:pPr>
+            <w:r>
+              <w:t xml:space="preserve">13</w:t>
+            </w:r>
+          </w:p>
+        </w:tc>
+      </w:tr>
+      <w:tr>
+        <w:tc>
+          <w:p>
+            <w:pPr>
+              <w:pStyle w:val="Compact"/>
+              <w:jc w:val="left"/>
+            </w:pPr>
+            <w:r>
+              <w:t xml:space="preserve">Mandarin</w:t>
+            </w:r>
+          </w:p>
+        </w:tc>
+        <w:tc>
+          <w:p>
+            <w:pPr>
+              <w:pStyle w:val="Compact"/>
+              <w:jc w:val="right"/>
+            </w:pPr>
+            <w:r>
+              <w:t xml:space="preserve">12</w:t>
+            </w:r>
+          </w:p>
+        </w:tc>
+      </w:tr>
+      <w:tr>
+        <w:tc>
+          <w:p>
+            <w:pPr>
+              <w:pStyle w:val="Compact"/>
+              <w:jc w:val="left"/>
+            </w:pPr>
+            <w:r>
+              <w:t xml:space="preserve">Tagalog</w:t>
+            </w:r>
+          </w:p>
+        </w:tc>
+        <w:tc>
+          <w:p>
+            <w:pPr>
+              <w:pStyle w:val="Compact"/>
+              <w:jc w:val="right"/>
+            </w:pPr>
+            <w:r>
+              <w:t xml:space="preserve">8</w:t>
+            </w:r>
+          </w:p>
+        </w:tc>
+      </w:tr>
+      <w:tr>
+        <w:tc>
+          <w:p>
+            <w:pPr>
+              <w:pStyle w:val="Compact"/>
+              <w:jc w:val="left"/>
+            </w:pPr>
+            <w:r>
+              <w:t xml:space="preserve">Mandingo</w:t>
+            </w:r>
+          </w:p>
+        </w:tc>
+        <w:tc>
+          <w:p>
+            <w:pPr>
+              <w:pStyle w:val="Compact"/>
+              <w:jc w:val="right"/>
+            </w:pPr>
+            <w:r>
+              <w:t xml:space="preserve">4</w:t>
+            </w:r>
+          </w:p>
+        </w:tc>
+      </w:tr>
+    </w:tbl>
+    <w:p>
+      <w:pPr>
         <w:pStyle w:val="BodyText"/>
       </w:pPr>
       <w:r>
         <w:drawing>
           <wp:inline>
-            <wp:extent cx="5943600" cy="3566160"/>
+            <wp:extent cx="5943600" cy="3302000"/>
             <wp:effectExtent b="0" l="0" r="0" t="0"/>
             <wp:docPr descr="" title="" id="1" name="Picture"/>
             <a:graphic>
@@ -481,7 +881,7 @@
                     </pic:cNvPicPr>
                   </pic:nvPicPr>
                   <pic:blipFill>
-                    <a:blip r:embed="rId23"/>
+                    <a:blip r:embed="rId24"/>
                     <a:stretch>
                       <a:fillRect/>
                     </a:stretch>
@@ -489,7 +889,7 @@
                   <pic:spPr bwMode="auto">
                     <a:xfrm>
                       <a:off x="0" y="0"/>
-                      <a:ext cx="5943600" cy="3566160"/>
+                      <a:ext cx="5943600" cy="3302000"/>
                     </a:xfrm>
                     <a:prstGeom prst="rect">
                       <a:avLst/>
@@ -510,25 +910,217 @@
     </w:p>
     <w:p>
       <w:pPr>
+        <w:pStyle w:val="Heading1"/>
+      </w:pPr>
+      <w:bookmarkStart w:id="25" w:name="rit-scores"/>
+      <w:r>
+        <w:t xml:space="preserve">RIT Scores</w:t>
+      </w:r>
+      <w:bookmarkEnd w:id="25"/>
+    </w:p>
+    <w:p>
+      <w:pPr>
+        <w:pStyle w:val="TableCaption"/>
+      </w:pPr>
+      <w:r>
+        <w:t xml:space="preserve">Fall Math Scores?</w:t>
+      </w:r>
+    </w:p>
+    <w:tbl>
+      <w:tblPr>
+        <w:tblStyle w:val="Table"/>
+        <w:tblW w:type="pct" w:w="0.0"/>
+        <w:tblLook w:firstRow="1"/>
+        <w:tblCaption w:val="Fall Math Scores?"/>
+      </w:tblPr>
+      <w:tblGrid/>
+      <w:tr>
+        <w:trPr>
+          <w:cnfStyle w:firstRow="1"/>
+        </w:trPr>
+        <w:tc>
+          <w:tcPr>
+            <w:tcBorders>
+              <w:bottom w:val="single"/>
+            </w:tcBorders>
+            <w:vAlign w:val="bottom"/>
+          </w:tcPr>
+          <w:p>
+            <w:pPr>
+              <w:pStyle w:val="Compact"/>
+              <w:jc w:val="left"/>
+            </w:pPr>
+            <w:r>
+              <w:t xml:space="preserve">Group</w:t>
+            </w:r>
+          </w:p>
+        </w:tc>
+        <w:tc>
+          <w:tcPr>
+            <w:tcBorders>
+              <w:bottom w:val="single"/>
+            </w:tcBorders>
+            <w:vAlign w:val="bottom"/>
+          </w:tcPr>
+          <w:p>
+            <w:pPr>
+              <w:pStyle w:val="Compact"/>
+              <w:jc w:val="right"/>
+            </w:pPr>
+            <w:r>
+              <w:t xml:space="preserve">Mean</w:t>
+            </w:r>
+          </w:p>
+        </w:tc>
+        <w:tc>
+          <w:tcPr>
+            <w:tcBorders>
+              <w:bottom w:val="single"/>
+            </w:tcBorders>
+            <w:vAlign w:val="bottom"/>
+          </w:tcPr>
+          <w:p>
+            <w:pPr>
+              <w:pStyle w:val="Compact"/>
+              <w:jc w:val="right"/>
+            </w:pPr>
+            <w:r>
+              <w:t xml:space="preserve">Std. Err.</w:t>
+            </w:r>
+          </w:p>
+        </w:tc>
+        <w:tc>
+          <w:tcPr>
+            <w:tcBorders>
+              <w:bottom w:val="single"/>
+            </w:tcBorders>
+            <w:vAlign w:val="bottom"/>
+          </w:tcPr>
+          <w:p>
+            <w:pPr>
+              <w:pStyle w:val="Compact"/>
+              <w:jc w:val="left"/>
+            </w:pPr>
+            <w:r>
+              <w:t xml:space="preserve">t-test</w:t>
+            </w:r>
+          </w:p>
+        </w:tc>
+      </w:tr>
+      <w:tr>
+        <w:tc>
+          <w:p>
+            <w:pPr>
+              <w:pStyle w:val="Compact"/>
+              <w:jc w:val="left"/>
+            </w:pPr>
+            <w:r>
+              <w:t xml:space="preserve">Non-SUYI</w:t>
+            </w:r>
+          </w:p>
+        </w:tc>
+        <w:tc>
+          <w:p>
+            <w:pPr>
+              <w:pStyle w:val="Compact"/>
+              <w:jc w:val="right"/>
+            </w:pPr>
+            <w:r>
+              <w:t xml:space="preserve">200</w:t>
+            </w:r>
+          </w:p>
+        </w:tc>
+        <w:tc>
+          <w:p>
+            <w:pPr>
+              <w:pStyle w:val="Compact"/>
+              <w:jc w:val="right"/>
+            </w:pPr>
+            <w:r>
+              <w:t xml:space="preserve">1.52</w:t>
+            </w:r>
+          </w:p>
+        </w:tc>
+        <w:tc>
+          <w:p>
+            <w:pPr>
+              <w:pStyle w:val="Compact"/>
+              <w:jc w:val="left"/>
+            </w:pPr>
+            <w:r>
+              <w:t xml:space="preserve">n.s.</w:t>
+            </w:r>
+          </w:p>
+        </w:tc>
+      </w:tr>
+      <w:tr>
+        <w:tc>
+          <w:p>
+            <w:pPr>
+              <w:pStyle w:val="Compact"/>
+              <w:jc w:val="left"/>
+            </w:pPr>
+            <w:r>
+              <w:t xml:space="preserve">SUYI</w:t>
+            </w:r>
+          </w:p>
+        </w:tc>
+        <w:tc>
+          <w:p>
+            <w:pPr>
+              <w:pStyle w:val="Compact"/>
+              <w:jc w:val="right"/>
+            </w:pPr>
+            <w:r>
+              <w:t xml:space="preserve">198</w:t>
+            </w:r>
+          </w:p>
+        </w:tc>
+        <w:tc>
+          <w:p>
+            <w:pPr>
+              <w:pStyle w:val="Compact"/>
+              <w:jc w:val="right"/>
+            </w:pPr>
+            <w:r>
+              <w:t xml:space="preserve">2.06</w:t>
+            </w:r>
+          </w:p>
+        </w:tc>
+        <w:tc>
+          <w:p>
+            <w:pPr>
+              <w:pStyle w:val="Compact"/>
+              <w:jc w:val="left"/>
+            </w:pPr>
+            <w:r>
+              <w:t xml:space="preserve">n.s.</w:t>
+            </w:r>
+          </w:p>
+        </w:tc>
+      </w:tr>
+    </w:tbl>
+    <w:p>
+      <w:pPr>
         <w:pStyle w:val="BodyText"/>
       </w:pPr>
       <w:r>
         <w:drawing>
           <wp:inline>
-            <wp:extent cx="5943600" cy="3566160"/>
+            <wp:extent cx="5943600" cy="3302000"/>
             <wp:effectExtent b="0" l="0" r="0" t="0"/>
             <wp:docPr descr="" title="" id="1" name="Picture"/>
             <a:graphic>
               <a:graphicData uri="http://schemas.openxmlformats.org/drawingml/2006/picture">
                 <pic:pic>
                   <pic:nvPicPr>
-                    <pic:cNvPr descr="SUYI-Zone_files/figure-docx/unnamed-chunk-9-1.png" id="0" name="Picture"/>
+                    <pic:cNvPr descr="SUYI-Zone_files/figure-docx/unnamed-chunk-10-1.png" id="0" name="Picture"/>
                     <pic:cNvPicPr>
                       <a:picLocks noChangeArrowheads="1" noChangeAspect="1"/>
                     </pic:cNvPicPr>
                   </pic:nvPicPr>
                   <pic:blipFill>
-                    <a:blip r:embed="rId24"/>
+                    <a:blip r:embed="rId26"/>
                     <a:stretch>
                       <a:fillRect/>
                     </a:stretch>
@@ -536,7 +1128,7 @@
                   <pic:spPr bwMode="auto">
                     <a:xfrm>
                       <a:off x="0" y="0"/>
-                      <a:ext cx="5943600" cy="3566160"/>
+                      <a:ext cx="5943600" cy="3302000"/>
                     </a:xfrm>
                     <a:prstGeom prst="rect">
                       <a:avLst/>
@@ -562,20 +1154,20 @@
       <w:r>
         <w:drawing>
           <wp:inline>
-            <wp:extent cx="5943600" cy="3566160"/>
+            <wp:extent cx="5943600" cy="3302000"/>
             <wp:effectExtent b="0" l="0" r="0" t="0"/>
             <wp:docPr descr="" title="" id="1" name="Picture"/>
             <a:graphic>
               <a:graphicData uri="http://schemas.openxmlformats.org/drawingml/2006/picture">
                 <pic:pic>
                   <pic:nvPicPr>
-                    <pic:cNvPr descr="SUYI-Zone_files/figure-docx/unnamed-chunk-10-1.png" id="0" name="Picture"/>
+                    <pic:cNvPr descr="SUYI-Zone_files/figure-docx/unnamed-chunk-11-1.png" id="0" name="Picture"/>
                     <pic:cNvPicPr>
                       <a:picLocks noChangeArrowheads="1" noChangeAspect="1"/>
                     </pic:cNvPicPr>
                   </pic:nvPicPr>
                   <pic:blipFill>
-                    <a:blip r:embed="rId25"/>
+                    <a:blip r:embed="rId27"/>
                     <a:stretch>
                       <a:fillRect/>
                     </a:stretch>
@@ -583,7 +1175,148 @@
                   <pic:spPr bwMode="auto">
                     <a:xfrm>
                       <a:off x="0" y="0"/>
-                      <a:ext cx="5943600" cy="3566160"/>
+                      <a:ext cx="5943600" cy="3302000"/>
+                    </a:xfrm>
+                    <a:prstGeom prst="rect">
+                      <a:avLst/>
+                    </a:prstGeom>
+                    <a:noFill/>
+                    <a:ln w="9525">
+                      <a:noFill/>
+                      <a:headEnd/>
+                      <a:tailEnd/>
+                    </a:ln>
+                  </pic:spPr>
+                </pic:pic>
+              </a:graphicData>
+            </a:graphic>
+          </wp:inline>
+        </w:drawing>
+      </w:r>
+    </w:p>
+    <w:p>
+      <w:pPr>
+        <w:pStyle w:val="BodyText"/>
+      </w:pPr>
+      <w:r>
+        <w:drawing>
+          <wp:inline>
+            <wp:extent cx="5943600" cy="3302000"/>
+            <wp:effectExtent b="0" l="0" r="0" t="0"/>
+            <wp:docPr descr="" title="" id="1" name="Picture"/>
+            <a:graphic>
+              <a:graphicData uri="http://schemas.openxmlformats.org/drawingml/2006/picture">
+                <pic:pic>
+                  <pic:nvPicPr>
+                    <pic:cNvPr descr="SUYI-Zone_files/figure-docx/unnamed-chunk-12-1.png" id="0" name="Picture"/>
+                    <pic:cNvPicPr>
+                      <a:picLocks noChangeArrowheads="1" noChangeAspect="1"/>
+                    </pic:cNvPicPr>
+                  </pic:nvPicPr>
+                  <pic:blipFill>
+                    <a:blip r:embed="rId28"/>
+                    <a:stretch>
+                      <a:fillRect/>
+                    </a:stretch>
+                  </pic:blipFill>
+                  <pic:spPr bwMode="auto">
+                    <a:xfrm>
+                      <a:off x="0" y="0"/>
+                      <a:ext cx="5943600" cy="3302000"/>
+                    </a:xfrm>
+                    <a:prstGeom prst="rect">
+                      <a:avLst/>
+                    </a:prstGeom>
+                    <a:noFill/>
+                    <a:ln w="9525">
+                      <a:noFill/>
+                      <a:headEnd/>
+                      <a:tailEnd/>
+                    </a:ln>
+                  </pic:spPr>
+                </pic:pic>
+              </a:graphicData>
+            </a:graphic>
+          </wp:inline>
+        </w:drawing>
+      </w:r>
+    </w:p>
+    <w:p>
+      <w:pPr>
+        <w:pStyle w:val="BodyText"/>
+      </w:pPr>
+      <w:r>
+        <w:drawing>
+          <wp:inline>
+            <wp:extent cx="5943600" cy="3302000"/>
+            <wp:effectExtent b="0" l="0" r="0" t="0"/>
+            <wp:docPr descr="" title="" id="1" name="Picture"/>
+            <a:graphic>
+              <a:graphicData uri="http://schemas.openxmlformats.org/drawingml/2006/picture">
+                <pic:pic>
+                  <pic:nvPicPr>
+                    <pic:cNvPr descr="SUYI-Zone_files/figure-docx/unnamed-chunk-13-1.png" id="0" name="Picture"/>
+                    <pic:cNvPicPr>
+                      <a:picLocks noChangeArrowheads="1" noChangeAspect="1"/>
+                    </pic:cNvPicPr>
+                  </pic:nvPicPr>
+                  <pic:blipFill>
+                    <a:blip r:embed="rId29"/>
+                    <a:stretch>
+                      <a:fillRect/>
+                    </a:stretch>
+                  </pic:blipFill>
+                  <pic:spPr bwMode="auto">
+                    <a:xfrm>
+                      <a:off x="0" y="0"/>
+                      <a:ext cx="5943600" cy="3302000"/>
+                    </a:xfrm>
+                    <a:prstGeom prst="rect">
+                      <a:avLst/>
+                    </a:prstGeom>
+                    <a:noFill/>
+                    <a:ln w="9525">
+                      <a:noFill/>
+                      <a:headEnd/>
+                      <a:tailEnd/>
+                    </a:ln>
+                  </pic:spPr>
+                </pic:pic>
+              </a:graphicData>
+            </a:graphic>
+          </wp:inline>
+        </w:drawing>
+      </w:r>
+    </w:p>
+    <w:p>
+      <w:pPr>
+        <w:pStyle w:val="BodyText"/>
+      </w:pPr>
+      <w:r>
+        <w:drawing>
+          <wp:inline>
+            <wp:extent cx="5943600" cy="3302000"/>
+            <wp:effectExtent b="0" l="0" r="0" t="0"/>
+            <wp:docPr descr="" title="" id="1" name="Picture"/>
+            <a:graphic>
+              <a:graphicData uri="http://schemas.openxmlformats.org/drawingml/2006/picture">
+                <pic:pic>
+                  <pic:nvPicPr>
+                    <pic:cNvPr descr="SUYI-Zone_files/figure-docx/unnamed-chunk-14-1.png" id="0" name="Picture"/>
+                    <pic:cNvPicPr>
+                      <a:picLocks noChangeArrowheads="1" noChangeAspect="1"/>
+                    </pic:cNvPicPr>
+                  </pic:nvPicPr>
+                  <pic:blipFill>
+                    <a:blip r:embed="rId30"/>
+                    <a:stretch>
+                      <a:fillRect/>
+                    </a:stretch>
+                  </pic:blipFill>
+                  <pic:spPr bwMode="auto">
+                    <a:xfrm>
+                      <a:off x="0" y="0"/>
+                      <a:ext cx="5943600" cy="3302000"/>
                     </a:xfrm>
                     <a:prstGeom prst="rect">
                       <a:avLst/>

</xml_diff>

<commit_message>
made edit to word template, viz dim, and order of graphs
</commit_message>
<xml_diff>
--- a/SUYI-Zone.docx
+++ b/SUYI-Zone.docx
@@ -129,20 +129,10 @@
     </w:p>
     <w:p>
       <w:pPr>
-        <w:pStyle w:val="Heading1"/>
-      </w:pPr>
-      <w:bookmarkStart w:id="21" w:name="youth-initiative-zone-student-demographics"/>
-      <w:r>
-        <w:t xml:space="preserve">Youth Initiative Zone Student Demographics</w:t>
-      </w:r>
-      <w:bookmarkEnd w:id="21"/>
-    </w:p>
-    <w:p>
-      <w:pPr>
         <w:pStyle w:val="TableCaption"/>
       </w:pPr>
       <w:r>
-        <w:t xml:space="preserve">Bilingual Students</w:t>
+        <w:t xml:space="preserve">Respondents by School</w:t>
       </w:r>
     </w:p>
     <w:tbl>
@@ -150,7 +140,7 @@
         <w:tblStyle w:val="Table"/>
         <w:tblW w:type="pct" w:w="0.0"/>
         <w:tblLook w:firstRow="1"/>
-        <w:tblCaption w:val="Bilingual Students"/>
+        <w:tblCaption w:val="Respondents by School"/>
       </w:tblPr>
       <w:tblGrid/>
       <w:tr>
@@ -170,7 +160,7 @@
               <w:jc w:val="left"/>
             </w:pPr>
             <w:r>
-              <w:t xml:space="preserve">Group</w:t>
+              <w:t xml:space="preserve">School</w:t>
             </w:r>
           </w:p>
         </w:tc>
@@ -184,10 +174,10 @@
           <w:p>
             <w:pPr>
               <w:pStyle w:val="Compact"/>
-              <w:jc w:val="right"/>
-            </w:pPr>
-            <w:r>
-              <w:t xml:space="preserve">n</w:t>
+              <w:jc w:val="left"/>
+            </w:pPr>
+            <w:r>
+              <w:t xml:space="preserve">Group</w:t>
             </w:r>
           </w:p>
         </w:tc>
@@ -204,12 +194,23 @@
               <w:jc w:val="right"/>
             </w:pPr>
             <w:r>
-              <w:t xml:space="preserve">Percent Bilingual</w:t>
-            </w:r>
-          </w:p>
-        </w:tc>
-      </w:tr>
-      <w:tr>
+              <w:t xml:space="preserve">Total</w:t>
+            </w:r>
+          </w:p>
+        </w:tc>
+      </w:tr>
+      <w:tr>
+        <w:tc>
+          <w:p>
+            <w:pPr>
+              <w:pStyle w:val="Compact"/>
+              <w:jc w:val="left"/>
+            </w:pPr>
+            <w:r>
+              <w:t xml:space="preserve">Jackson High School</w:t>
+            </w:r>
+          </w:p>
+        </w:tc>
         <w:tc>
           <w:p>
             <w:pPr>
@@ -228,23 +229,163 @@
               <w:jc w:val="right"/>
             </w:pPr>
             <w:r>
-              <w:t xml:space="preserve">209</w:t>
-            </w:r>
-          </w:p>
-        </w:tc>
-        <w:tc>
-          <w:p>
-            <w:pPr>
-              <w:pStyle w:val="Compact"/>
-              <w:jc w:val="right"/>
-            </w:pPr>
-            <w:r>
-              <w:t xml:space="preserve">31.9</w:t>
-            </w:r>
-          </w:p>
-        </w:tc>
-      </w:tr>
-      <w:tr>
+              <w:t xml:space="preserve">128</w:t>
+            </w:r>
+          </w:p>
+        </w:tc>
+      </w:tr>
+      <w:tr>
+        <w:tc>
+          <w:p>
+            <w:pPr>
+              <w:pStyle w:val="Compact"/>
+              <w:jc w:val="left"/>
+            </w:pPr>
+            <w:r>
+              <w:t xml:space="preserve">Horizon Middle School</w:t>
+            </w:r>
+          </w:p>
+        </w:tc>
+        <w:tc>
+          <w:p>
+            <w:pPr>
+              <w:pStyle w:val="Compact"/>
+              <w:jc w:val="left"/>
+            </w:pPr>
+            <w:r>
+              <w:t xml:space="preserve">Non-SUYI</w:t>
+            </w:r>
+          </w:p>
+        </w:tc>
+        <w:tc>
+          <w:p>
+            <w:pPr>
+              <w:pStyle w:val="Compact"/>
+              <w:jc w:val="right"/>
+            </w:pPr>
+            <w:r>
+              <w:t xml:space="preserve">117</w:t>
+            </w:r>
+          </w:p>
+        </w:tc>
+      </w:tr>
+      <w:tr>
+        <w:tc>
+          <w:p>
+            <w:pPr>
+              <w:pStyle w:val="Compact"/>
+              <w:jc w:val="left"/>
+            </w:pPr>
+            <w:r>
+              <w:t xml:space="preserve">Lincoln Elementary</w:t>
+            </w:r>
+          </w:p>
+        </w:tc>
+        <w:tc>
+          <w:p>
+            <w:pPr>
+              <w:pStyle w:val="Compact"/>
+              <w:jc w:val="left"/>
+            </w:pPr>
+            <w:r>
+              <w:t xml:space="preserve">Non-SUYI</w:t>
+            </w:r>
+          </w:p>
+        </w:tc>
+        <w:tc>
+          <w:p>
+            <w:pPr>
+              <w:pStyle w:val="Compact"/>
+              <w:jc w:val="right"/>
+            </w:pPr>
+            <w:r>
+              <w:t xml:space="preserve">99</w:t>
+            </w:r>
+          </w:p>
+        </w:tc>
+      </w:tr>
+      <w:tr>
+        <w:tc>
+          <w:p>
+            <w:pPr>
+              <w:pStyle w:val="Compact"/>
+              <w:jc w:val="left"/>
+            </w:pPr>
+            <w:r>
+              <w:t xml:space="preserve">Kennedy Elementary</w:t>
+            </w:r>
+          </w:p>
+        </w:tc>
+        <w:tc>
+          <w:p>
+            <w:pPr>
+              <w:pStyle w:val="Compact"/>
+              <w:jc w:val="left"/>
+            </w:pPr>
+            <w:r>
+              <w:t xml:space="preserve">Non-SUYI</w:t>
+            </w:r>
+          </w:p>
+        </w:tc>
+        <w:tc>
+          <w:p>
+            <w:pPr>
+              <w:pStyle w:val="Compact"/>
+              <w:jc w:val="right"/>
+            </w:pPr>
+            <w:r>
+              <w:t xml:space="preserve">46</w:t>
+            </w:r>
+          </w:p>
+        </w:tc>
+      </w:tr>
+      <w:tr>
+        <w:tc>
+          <w:p>
+            <w:pPr>
+              <w:pStyle w:val="Compact"/>
+              <w:jc w:val="left"/>
+            </w:pPr>
+            <w:r>
+              <w:t xml:space="preserve">Monroe Elementary</w:t>
+            </w:r>
+          </w:p>
+        </w:tc>
+        <w:tc>
+          <w:p>
+            <w:pPr>
+              <w:pStyle w:val="Compact"/>
+              <w:jc w:val="left"/>
+            </w:pPr>
+            <w:r>
+              <w:t xml:space="preserve">Non-SUYI</w:t>
+            </w:r>
+          </w:p>
+        </w:tc>
+        <w:tc>
+          <w:p>
+            <w:pPr>
+              <w:pStyle w:val="Compact"/>
+              <w:jc w:val="right"/>
+            </w:pPr>
+            <w:r>
+              <w:t xml:space="preserve">45</w:t>
+            </w:r>
+          </w:p>
+        </w:tc>
+      </w:tr>
+      <w:tr>
+        <w:tc>
+          <w:p>
+            <w:pPr>
+              <w:pStyle w:val="Compact"/>
+              <w:jc w:val="left"/>
+            </w:pPr>
+            <w:r>
+              <w:t xml:space="preserve">Horizon Middle School</w:t>
+            </w:r>
+          </w:p>
+        </w:tc>
         <w:tc>
           <w:p>
             <w:pPr>
@@ -263,18 +404,882 @@
               <w:jc w:val="right"/>
             </w:pPr>
             <w:r>
-              <w:t xml:space="preserve">86</w:t>
-            </w:r>
-          </w:p>
-        </w:tc>
-        <w:tc>
-          <w:p>
-            <w:pPr>
-              <w:pStyle w:val="Compact"/>
-              <w:jc w:val="right"/>
-            </w:pPr>
-            <w:r>
-              <w:t xml:space="preserve">38.0</w:t>
+              <w:t xml:space="preserve">41</w:t>
+            </w:r>
+          </w:p>
+        </w:tc>
+      </w:tr>
+      <w:tr>
+        <w:tc>
+          <w:p>
+            <w:pPr>
+              <w:pStyle w:val="Compact"/>
+              <w:jc w:val="left"/>
+            </w:pPr>
+            <w:r>
+              <w:t xml:space="preserve">King K-8 School</w:t>
+            </w:r>
+          </w:p>
+        </w:tc>
+        <w:tc>
+          <w:p>
+            <w:pPr>
+              <w:pStyle w:val="Compact"/>
+              <w:jc w:val="left"/>
+            </w:pPr>
+            <w:r>
+              <w:t xml:space="preserve">Non-SUYI</w:t>
+            </w:r>
+          </w:p>
+        </w:tc>
+        <w:tc>
+          <w:p>
+            <w:pPr>
+              <w:pStyle w:val="Compact"/>
+              <w:jc w:val="right"/>
+            </w:pPr>
+            <w:r>
+              <w:t xml:space="preserve">41</w:t>
+            </w:r>
+          </w:p>
+        </w:tc>
+      </w:tr>
+      <w:tr>
+        <w:tc>
+          <w:p>
+            <w:pPr>
+              <w:pStyle w:val="Compact"/>
+              <w:jc w:val="left"/>
+            </w:pPr>
+            <w:r>
+              <w:t xml:space="preserve">Lincoln Elementary</w:t>
+            </w:r>
+          </w:p>
+        </w:tc>
+        <w:tc>
+          <w:p>
+            <w:pPr>
+              <w:pStyle w:val="Compact"/>
+              <w:jc w:val="left"/>
+            </w:pPr>
+            <w:r>
+              <w:t xml:space="preserve">SUYI</w:t>
+            </w:r>
+          </w:p>
+        </w:tc>
+        <w:tc>
+          <w:p>
+            <w:pPr>
+              <w:pStyle w:val="Compact"/>
+              <w:jc w:val="right"/>
+            </w:pPr>
+            <w:r>
+              <w:t xml:space="preserve">41</w:t>
+            </w:r>
+          </w:p>
+        </w:tc>
+      </w:tr>
+      <w:tr>
+        <w:tc>
+          <w:p>
+            <w:pPr>
+              <w:pStyle w:val="Compact"/>
+              <w:jc w:val="left"/>
+            </w:pPr>
+            <w:r>
+              <w:t xml:space="preserve">Valley Elementary</w:t>
+            </w:r>
+          </w:p>
+        </w:tc>
+        <w:tc>
+          <w:p>
+            <w:pPr>
+              <w:pStyle w:val="Compact"/>
+              <w:jc w:val="left"/>
+            </w:pPr>
+            <w:r>
+              <w:t xml:space="preserve">Non-SUYI</w:t>
+            </w:r>
+          </w:p>
+        </w:tc>
+        <w:tc>
+          <w:p>
+            <w:pPr>
+              <w:pStyle w:val="Compact"/>
+              <w:jc w:val="right"/>
+            </w:pPr>
+            <w:r>
+              <w:t xml:space="preserve">41</w:t>
+            </w:r>
+          </w:p>
+        </w:tc>
+      </w:tr>
+      <w:tr>
+        <w:tc>
+          <w:p>
+            <w:pPr>
+              <w:pStyle w:val="Compact"/>
+              <w:jc w:val="left"/>
+            </w:pPr>
+            <w:r>
+              <w:t xml:space="preserve">Jackson High School</w:t>
+            </w:r>
+          </w:p>
+        </w:tc>
+        <w:tc>
+          <w:p>
+            <w:pPr>
+              <w:pStyle w:val="Compact"/>
+              <w:jc w:val="left"/>
+            </w:pPr>
+            <w:r>
+              <w:t xml:space="preserve">SUYI</w:t>
+            </w:r>
+          </w:p>
+        </w:tc>
+        <w:tc>
+          <w:p>
+            <w:pPr>
+              <w:pStyle w:val="Compact"/>
+              <w:jc w:val="right"/>
+            </w:pPr>
+            <w:r>
+              <w:t xml:space="preserve">35</w:t>
+            </w:r>
+          </w:p>
+        </w:tc>
+      </w:tr>
+      <w:tr>
+        <w:tc>
+          <w:p>
+            <w:pPr>
+              <w:pStyle w:val="Compact"/>
+              <w:jc w:val="left"/>
+            </w:pPr>
+            <w:r>
+              <w:t xml:space="preserve">Spring Crest Elementary</w:t>
+            </w:r>
+          </w:p>
+        </w:tc>
+        <w:tc>
+          <w:p>
+            <w:pPr>
+              <w:pStyle w:val="Compact"/>
+              <w:jc w:val="left"/>
+            </w:pPr>
+            <w:r>
+              <w:t xml:space="preserve">Non-SUYI</w:t>
+            </w:r>
+          </w:p>
+        </w:tc>
+        <w:tc>
+          <w:p>
+            <w:pPr>
+              <w:pStyle w:val="Compact"/>
+              <w:jc w:val="right"/>
+            </w:pPr>
+            <w:r>
+              <w:t xml:space="preserve">30</w:t>
+            </w:r>
+          </w:p>
+        </w:tc>
+      </w:tr>
+      <w:tr>
+        <w:tc>
+          <w:p>
+            <w:pPr>
+              <w:pStyle w:val="Compact"/>
+              <w:jc w:val="left"/>
+            </w:pPr>
+            <w:r>
+              <w:t xml:space="preserve">21st Century K-8 School</w:t>
+            </w:r>
+          </w:p>
+        </w:tc>
+        <w:tc>
+          <w:p>
+            <w:pPr>
+              <w:pStyle w:val="Compact"/>
+              <w:jc w:val="left"/>
+            </w:pPr>
+            <w:r>
+              <w:t xml:space="preserve">Non-SUYI</w:t>
+            </w:r>
+          </w:p>
+        </w:tc>
+        <w:tc>
+          <w:p>
+            <w:pPr>
+              <w:pStyle w:val="Compact"/>
+              <w:jc w:val="right"/>
+            </w:pPr>
+            <w:r>
+              <w:t xml:space="preserve">29</w:t>
+            </w:r>
+          </w:p>
+        </w:tc>
+      </w:tr>
+      <w:tr>
+        <w:tc>
+          <w:p>
+            <w:pPr>
+              <w:pStyle w:val="Compact"/>
+              <w:jc w:val="left"/>
+            </w:pPr>
+            <w:r>
+              <w:t xml:space="preserve">Monroe Elementary</w:t>
+            </w:r>
+          </w:p>
+        </w:tc>
+        <w:tc>
+          <w:p>
+            <w:pPr>
+              <w:pStyle w:val="Compact"/>
+              <w:jc w:val="left"/>
+            </w:pPr>
+            <w:r>
+              <w:t xml:space="preserve">SUYI</w:t>
+            </w:r>
+          </w:p>
+        </w:tc>
+        <w:tc>
+          <w:p>
+            <w:pPr>
+              <w:pStyle w:val="Compact"/>
+              <w:jc w:val="right"/>
+            </w:pPr>
+            <w:r>
+              <w:t xml:space="preserve">27</w:t>
+            </w:r>
+          </w:p>
+        </w:tc>
+      </w:tr>
+      <w:tr>
+        <w:tc>
+          <w:p>
+            <w:pPr>
+              <w:pStyle w:val="Compact"/>
+              <w:jc w:val="left"/>
+            </w:pPr>
+            <w:r>
+              <w:t xml:space="preserve">Johnson High School</w:t>
+            </w:r>
+          </w:p>
+        </w:tc>
+        <w:tc>
+          <w:p>
+            <w:pPr>
+              <w:pStyle w:val="Compact"/>
+              <w:jc w:val="left"/>
+            </w:pPr>
+            <w:r>
+              <w:t xml:space="preserve">Non-SUYI</w:t>
+            </w:r>
+          </w:p>
+        </w:tc>
+        <w:tc>
+          <w:p>
+            <w:pPr>
+              <w:pStyle w:val="Compact"/>
+              <w:jc w:val="right"/>
+            </w:pPr>
+            <w:r>
+              <w:t xml:space="preserve">18</w:t>
+            </w:r>
+          </w:p>
+        </w:tc>
+      </w:tr>
+      <w:tr>
+        <w:tc>
+          <w:p>
+            <w:pPr>
+              <w:pStyle w:val="Compact"/>
+              <w:jc w:val="left"/>
+            </w:pPr>
+            <w:r>
+              <w:t xml:space="preserve">New Future Alternative</w:t>
+            </w:r>
+          </w:p>
+        </w:tc>
+        <w:tc>
+          <w:p>
+            <w:pPr>
+              <w:pStyle w:val="Compact"/>
+              <w:jc w:val="left"/>
+            </w:pPr>
+            <w:r>
+              <w:t xml:space="preserve">Non-SUYI</w:t>
+            </w:r>
+          </w:p>
+        </w:tc>
+        <w:tc>
+          <w:p>
+            <w:pPr>
+              <w:pStyle w:val="Compact"/>
+              <w:jc w:val="right"/>
+            </w:pPr>
+            <w:r>
+              <w:t xml:space="preserve">18</w:t>
+            </w:r>
+          </w:p>
+        </w:tc>
+      </w:tr>
+      <w:tr>
+        <w:tc>
+          <w:p>
+            <w:pPr>
+              <w:pStyle w:val="Compact"/>
+              <w:jc w:val="left"/>
+            </w:pPr>
+            <w:r>
+              <w:t xml:space="preserve">Sound View Middle School</w:t>
+            </w:r>
+          </w:p>
+        </w:tc>
+        <w:tc>
+          <w:p>
+            <w:pPr>
+              <w:pStyle w:val="Compact"/>
+              <w:jc w:val="left"/>
+            </w:pPr>
+            <w:r>
+              <w:t xml:space="preserve">Non-SUYI</w:t>
+            </w:r>
+          </w:p>
+        </w:tc>
+        <w:tc>
+          <w:p>
+            <w:pPr>
+              <w:pStyle w:val="Compact"/>
+              <w:jc w:val="right"/>
+            </w:pPr>
+            <w:r>
+              <w:t xml:space="preserve">18</w:t>
+            </w:r>
+          </w:p>
+        </w:tc>
+      </w:tr>
+      <w:tr>
+        <w:tc>
+          <w:p>
+            <w:pPr>
+              <w:pStyle w:val="Compact"/>
+              <w:jc w:val="left"/>
+            </w:pPr>
+            <w:r>
+              <w:t xml:space="preserve">Spring Crest Elementary</w:t>
+            </w:r>
+          </w:p>
+        </w:tc>
+        <w:tc>
+          <w:p>
+            <w:pPr>
+              <w:pStyle w:val="Compact"/>
+              <w:jc w:val="left"/>
+            </w:pPr>
+            <w:r>
+              <w:t xml:space="preserve">SUYI</w:t>
+            </w:r>
+          </w:p>
+        </w:tc>
+        <w:tc>
+          <w:p>
+            <w:pPr>
+              <w:pStyle w:val="Compact"/>
+              <w:jc w:val="right"/>
+            </w:pPr>
+            <w:r>
+              <w:t xml:space="preserve">18</w:t>
+            </w:r>
+          </w:p>
+        </w:tc>
+      </w:tr>
+      <w:tr>
+        <w:tc>
+          <w:p>
+            <w:pPr>
+              <w:pStyle w:val="Compact"/>
+              <w:jc w:val="left"/>
+            </w:pPr>
+            <w:r>
+              <w:t xml:space="preserve">King K-8 School</w:t>
+            </w:r>
+          </w:p>
+        </w:tc>
+        <w:tc>
+          <w:p>
+            <w:pPr>
+              <w:pStyle w:val="Compact"/>
+              <w:jc w:val="left"/>
+            </w:pPr>
+            <w:r>
+              <w:t xml:space="preserve">SUYI</w:t>
+            </w:r>
+          </w:p>
+        </w:tc>
+        <w:tc>
+          <w:p>
+            <w:pPr>
+              <w:pStyle w:val="Compact"/>
+              <w:jc w:val="right"/>
+            </w:pPr>
+            <w:r>
+              <w:t xml:space="preserve">13</w:t>
+            </w:r>
+          </w:p>
+        </w:tc>
+      </w:tr>
+      <w:tr>
+        <w:tc>
+          <w:p>
+            <w:pPr>
+              <w:pStyle w:val="Compact"/>
+              <w:jc w:val="left"/>
+            </w:pPr>
+            <w:r>
+              <w:t xml:space="preserve">Olympic High School</w:t>
+            </w:r>
+          </w:p>
+        </w:tc>
+        <w:tc>
+          <w:p>
+            <w:pPr>
+              <w:pStyle w:val="Compact"/>
+              <w:jc w:val="left"/>
+            </w:pPr>
+            <w:r>
+              <w:t xml:space="preserve">SUYI</w:t>
+            </w:r>
+          </w:p>
+        </w:tc>
+        <w:tc>
+          <w:p>
+            <w:pPr>
+              <w:pStyle w:val="Compact"/>
+              <w:jc w:val="right"/>
+            </w:pPr>
+            <w:r>
+              <w:t xml:space="preserve">10</w:t>
+            </w:r>
+          </w:p>
+        </w:tc>
+      </w:tr>
+      <w:tr>
+        <w:tc>
+          <w:p>
+            <w:pPr>
+              <w:pStyle w:val="Compact"/>
+              <w:jc w:val="left"/>
+            </w:pPr>
+            <w:r>
+              <w:t xml:space="preserve">Cascade High School</w:t>
+            </w:r>
+          </w:p>
+        </w:tc>
+        <w:tc>
+          <w:p>
+            <w:pPr>
+              <w:pStyle w:val="Compact"/>
+              <w:jc w:val="left"/>
+            </w:pPr>
+            <w:r>
+              <w:t xml:space="preserve">Non-SUYI</w:t>
+            </w:r>
+          </w:p>
+        </w:tc>
+        <w:tc>
+          <w:p>
+            <w:pPr>
+              <w:pStyle w:val="Compact"/>
+              <w:jc w:val="right"/>
+            </w:pPr>
+            <w:r>
+              <w:t xml:space="preserve">9</w:t>
+            </w:r>
+          </w:p>
+        </w:tc>
+      </w:tr>
+      <w:tr>
+        <w:tc>
+          <w:p>
+            <w:pPr>
+              <w:pStyle w:val="Compact"/>
+              <w:jc w:val="left"/>
+            </w:pPr>
+            <w:r>
+              <w:t xml:space="preserve">Franklin Elementary</w:t>
+            </w:r>
+          </w:p>
+        </w:tc>
+        <w:tc>
+          <w:p>
+            <w:pPr>
+              <w:pStyle w:val="Compact"/>
+              <w:jc w:val="left"/>
+            </w:pPr>
+            <w:r>
+              <w:t xml:space="preserve">Non-SUYI</w:t>
+            </w:r>
+          </w:p>
+        </w:tc>
+        <w:tc>
+          <w:p>
+            <w:pPr>
+              <w:pStyle w:val="Compact"/>
+              <w:jc w:val="right"/>
+            </w:pPr>
+            <w:r>
+              <w:t xml:space="preserve">9</w:t>
+            </w:r>
+          </w:p>
+        </w:tc>
+      </w:tr>
+      <w:tr>
+        <w:tc>
+          <w:p>
+            <w:pPr>
+              <w:pStyle w:val="Compact"/>
+              <w:jc w:val="left"/>
+            </w:pPr>
+            <w:r>
+              <w:t xml:space="preserve">New Future Alternative</w:t>
+            </w:r>
+          </w:p>
+        </w:tc>
+        <w:tc>
+          <w:p>
+            <w:pPr>
+              <w:pStyle w:val="Compact"/>
+              <w:jc w:val="left"/>
+            </w:pPr>
+            <w:r>
+              <w:t xml:space="preserve">SUYI</w:t>
+            </w:r>
+          </w:p>
+        </w:tc>
+        <w:tc>
+          <w:p>
+            <w:pPr>
+              <w:pStyle w:val="Compact"/>
+              <w:jc w:val="right"/>
+            </w:pPr>
+            <w:r>
+              <w:t xml:space="preserve">8</w:t>
+            </w:r>
+          </w:p>
+        </w:tc>
+      </w:tr>
+      <w:tr>
+        <w:tc>
+          <w:p>
+            <w:pPr>
+              <w:pStyle w:val="Compact"/>
+              <w:jc w:val="left"/>
+            </w:pPr>
+            <w:r>
+              <w:t xml:space="preserve">Johnson High School</w:t>
+            </w:r>
+          </w:p>
+        </w:tc>
+        <w:tc>
+          <w:p>
+            <w:pPr>
+              <w:pStyle w:val="Compact"/>
+              <w:jc w:val="left"/>
+            </w:pPr>
+            <w:r>
+              <w:t xml:space="preserve">SUYI</w:t>
+            </w:r>
+          </w:p>
+        </w:tc>
+        <w:tc>
+          <w:p>
+            <w:pPr>
+              <w:pStyle w:val="Compact"/>
+              <w:jc w:val="right"/>
+            </w:pPr>
+            <w:r>
+              <w:t xml:space="preserve">6</w:t>
+            </w:r>
+          </w:p>
+        </w:tc>
+      </w:tr>
+      <w:tr>
+        <w:tc>
+          <w:p>
+            <w:pPr>
+              <w:pStyle w:val="Compact"/>
+              <w:jc w:val="left"/>
+            </w:pPr>
+            <w:r>
+              <w:t xml:space="preserve">Union Middle School</w:t>
+            </w:r>
+          </w:p>
+        </w:tc>
+        <w:tc>
+          <w:p>
+            <w:pPr>
+              <w:pStyle w:val="Compact"/>
+              <w:jc w:val="left"/>
+            </w:pPr>
+            <w:r>
+              <w:t xml:space="preserve">SUYI</w:t>
+            </w:r>
+          </w:p>
+        </w:tc>
+        <w:tc>
+          <w:p>
+            <w:pPr>
+              <w:pStyle w:val="Compact"/>
+              <w:jc w:val="right"/>
+            </w:pPr>
+            <w:r>
+              <w:t xml:space="preserve">6</w:t>
+            </w:r>
+          </w:p>
+        </w:tc>
+      </w:tr>
+      <w:tr>
+        <w:tc>
+          <w:p>
+            <w:pPr>
+              <w:pStyle w:val="Compact"/>
+              <w:jc w:val="left"/>
+            </w:pPr>
+            <w:r>
+              <w:t xml:space="preserve">21st Century K-8 School</w:t>
+            </w:r>
+          </w:p>
+        </w:tc>
+        <w:tc>
+          <w:p>
+            <w:pPr>
+              <w:pStyle w:val="Compact"/>
+              <w:jc w:val="left"/>
+            </w:pPr>
+            <w:r>
+              <w:t xml:space="preserve">SUYI</w:t>
+            </w:r>
+          </w:p>
+        </w:tc>
+        <w:tc>
+          <w:p>
+            <w:pPr>
+              <w:pStyle w:val="Compact"/>
+              <w:jc w:val="right"/>
+            </w:pPr>
+            <w:r>
+              <w:t xml:space="preserve">5</w:t>
+            </w:r>
+          </w:p>
+        </w:tc>
+      </w:tr>
+      <w:tr>
+        <w:tc>
+          <w:p>
+            <w:pPr>
+              <w:pStyle w:val="Compact"/>
+              <w:jc w:val="left"/>
+            </w:pPr>
+            <w:r>
+              <w:t xml:space="preserve">Sound View Middle School</w:t>
+            </w:r>
+          </w:p>
+        </w:tc>
+        <w:tc>
+          <w:p>
+            <w:pPr>
+              <w:pStyle w:val="Compact"/>
+              <w:jc w:val="left"/>
+            </w:pPr>
+            <w:r>
+              <w:t xml:space="preserve">SUYI</w:t>
+            </w:r>
+          </w:p>
+        </w:tc>
+        <w:tc>
+          <w:p>
+            <w:pPr>
+              <w:pStyle w:val="Compact"/>
+              <w:jc w:val="right"/>
+            </w:pPr>
+            <w:r>
+              <w:t xml:space="preserve">5</w:t>
+            </w:r>
+          </w:p>
+        </w:tc>
+      </w:tr>
+      <w:tr>
+        <w:tc>
+          <w:p>
+            <w:pPr>
+              <w:pStyle w:val="Compact"/>
+              <w:jc w:val="left"/>
+            </w:pPr>
+            <w:r>
+              <w:t xml:space="preserve">Valley Elementary</w:t>
+            </w:r>
+          </w:p>
+        </w:tc>
+        <w:tc>
+          <w:p>
+            <w:pPr>
+              <w:pStyle w:val="Compact"/>
+              <w:jc w:val="left"/>
+            </w:pPr>
+            <w:r>
+              <w:t xml:space="preserve">SUYI</w:t>
+            </w:r>
+          </w:p>
+        </w:tc>
+        <w:tc>
+          <w:p>
+            <w:pPr>
+              <w:pStyle w:val="Compact"/>
+              <w:jc w:val="right"/>
+            </w:pPr>
+            <w:r>
+              <w:t xml:space="preserve">5</w:t>
+            </w:r>
+          </w:p>
+        </w:tc>
+      </w:tr>
+      <w:tr>
+        <w:tc>
+          <w:p>
+            <w:pPr>
+              <w:pStyle w:val="Compact"/>
+              <w:jc w:val="left"/>
+            </w:pPr>
+            <w:r>
+              <w:t xml:space="preserve">Franklin Elementary</w:t>
+            </w:r>
+          </w:p>
+        </w:tc>
+        <w:tc>
+          <w:p>
+            <w:pPr>
+              <w:pStyle w:val="Compact"/>
+              <w:jc w:val="left"/>
+            </w:pPr>
+            <w:r>
+              <w:t xml:space="preserve">SUYI</w:t>
+            </w:r>
+          </w:p>
+        </w:tc>
+        <w:tc>
+          <w:p>
+            <w:pPr>
+              <w:pStyle w:val="Compact"/>
+              <w:jc w:val="right"/>
+            </w:pPr>
+            <w:r>
+              <w:t xml:space="preserve">4</w:t>
+            </w:r>
+          </w:p>
+        </w:tc>
+      </w:tr>
+      <w:tr>
+        <w:tc>
+          <w:p>
+            <w:pPr>
+              <w:pStyle w:val="Compact"/>
+              <w:jc w:val="left"/>
+            </w:pPr>
+            <w:r>
+              <w:t xml:space="preserve">Olympic High School</w:t>
+            </w:r>
+          </w:p>
+        </w:tc>
+        <w:tc>
+          <w:p>
+            <w:pPr>
+              <w:pStyle w:val="Compact"/>
+              <w:jc w:val="left"/>
+            </w:pPr>
+            <w:r>
+              <w:t xml:space="preserve">Non-SUYI</w:t>
+            </w:r>
+          </w:p>
+        </w:tc>
+        <w:tc>
+          <w:p>
+            <w:pPr>
+              <w:pStyle w:val="Compact"/>
+              <w:jc w:val="right"/>
+            </w:pPr>
+            <w:r>
+              <w:t xml:space="preserve">4</w:t>
+            </w:r>
+          </w:p>
+        </w:tc>
+      </w:tr>
+      <w:tr>
+        <w:tc>
+          <w:p>
+            <w:pPr>
+              <w:pStyle w:val="Compact"/>
+              <w:jc w:val="left"/>
+            </w:pPr>
+            <w:r>
+              <w:t xml:space="preserve">Union Middle School</w:t>
+            </w:r>
+          </w:p>
+        </w:tc>
+        <w:tc>
+          <w:p>
+            <w:pPr>
+              <w:pStyle w:val="Compact"/>
+              <w:jc w:val="left"/>
+            </w:pPr>
+            <w:r>
+              <w:t xml:space="preserve">Non-SUYI</w:t>
+            </w:r>
+          </w:p>
+        </w:tc>
+        <w:tc>
+          <w:p>
+            <w:pPr>
+              <w:pStyle w:val="Compact"/>
+              <w:jc w:val="right"/>
+            </w:pPr>
+            <w:r>
+              <w:t xml:space="preserve">3</w:t>
+            </w:r>
+          </w:p>
+        </w:tc>
+      </w:tr>
+      <w:tr>
+        <w:tc>
+          <w:p>
+            <w:pPr>
+              <w:pStyle w:val="Compact"/>
+              <w:jc w:val="left"/>
+            </w:pPr>
+            <w:r>
+              <w:t xml:space="preserve">Kennedy Elementary</w:t>
+            </w:r>
+          </w:p>
+        </w:tc>
+        <w:tc>
+          <w:p>
+            <w:pPr>
+              <w:pStyle w:val="Compact"/>
+              <w:jc w:val="left"/>
+            </w:pPr>
+            <w:r>
+              <w:t xml:space="preserve">SUYI</w:t>
+            </w:r>
+          </w:p>
+        </w:tc>
+        <w:tc>
+          <w:p>
+            <w:pPr>
+              <w:pStyle w:val="Compact"/>
+              <w:jc w:val="right"/>
+            </w:pPr>
+            <w:r>
+              <w:t xml:space="preserve">2</w:t>
             </w:r>
           </w:p>
         </w:tc>
@@ -287,20 +1292,20 @@
       <w:r>
         <w:drawing>
           <wp:inline>
-            <wp:extent cx="5943600" cy="3302000"/>
+            <wp:extent cx="5943600" cy="3396342"/>
             <wp:effectExtent b="0" l="0" r="0" t="0"/>
             <wp:docPr descr="" title="" id="1" name="Picture"/>
             <a:graphic>
               <a:graphicData uri="http://schemas.openxmlformats.org/drawingml/2006/picture">
                 <pic:pic>
                   <pic:nvPicPr>
-                    <pic:cNvPr descr="SUYI-Zone_files/figure-docx/unnamed-chunk-6-1.png" id="0" name="Picture"/>
+                    <pic:cNvPr descr="SUYI-Zone_files/figure-docx/unnamed-chunk-5-1.png" id="0" name="Picture"/>
                     <pic:cNvPicPr>
                       <a:picLocks noChangeArrowheads="1" noChangeAspect="1"/>
                     </pic:cNvPicPr>
                   </pic:nvPicPr>
                   <pic:blipFill>
-                    <a:blip r:embed="rId22"/>
+                    <a:blip r:embed="rId21"/>
                     <a:stretch>
                       <a:fillRect/>
                     </a:stretch>
@@ -308,7 +1313,7 @@
                   <pic:spPr bwMode="auto">
                     <a:xfrm>
                       <a:off x="0" y="0"/>
-                      <a:ext cx="5943600" cy="3302000"/>
+                      <a:ext cx="5943600" cy="3396342"/>
                     </a:xfrm>
                     <a:prstGeom prst="rect">
                       <a:avLst/>
@@ -329,10 +1334,20 @@
     </w:p>
     <w:p>
       <w:pPr>
+        <w:pStyle w:val="Heading1"/>
+      </w:pPr>
+      <w:bookmarkStart w:id="22" w:name="youth-initiative-zone-student-demographics"/>
+      <w:r>
+        <w:t xml:space="preserve">Youth Initiative Zone Student Demographics</w:t>
+      </w:r>
+      <w:bookmarkEnd w:id="22"/>
+    </w:p>
+    <w:p>
+      <w:pPr>
         <w:pStyle w:val="TableCaption"/>
       </w:pPr>
       <w:r>
-        <w:t xml:space="preserve">Students Experiencing Homelessness</w:t>
+        <w:t xml:space="preserve">Bilingual Students</w:t>
       </w:r>
     </w:p>
     <w:tbl>
@@ -340,7 +1355,7 @@
         <w:tblStyle w:val="Table"/>
         <w:tblW w:type="pct" w:w="0.0"/>
         <w:tblLook w:firstRow="1"/>
-        <w:tblCaption w:val="Students Experiencing Homelessness"/>
+        <w:tblCaption w:val="Bilingual Students"/>
       </w:tblPr>
       <w:tblGrid/>
       <w:tr>
@@ -394,7 +1409,7 @@
               <w:jc w:val="right"/>
             </w:pPr>
             <w:r>
-              <w:t xml:space="preserve">Percent Homeless</w:t>
+              <w:t xml:space="preserve">Percent Bilingual</w:t>
             </w:r>
           </w:p>
         </w:tc>
@@ -418,18 +1433,18 @@
               <w:jc w:val="right"/>
             </w:pPr>
             <w:r>
-              <w:t xml:space="preserve">52</w:t>
-            </w:r>
-          </w:p>
-        </w:tc>
-        <w:tc>
-          <w:p>
-            <w:pPr>
-              <w:pStyle w:val="Compact"/>
-              <w:jc w:val="right"/>
-            </w:pPr>
-            <w:r>
-              <w:t xml:space="preserve">7.94</w:t>
+              <w:t xml:space="preserve">209</w:t>
+            </w:r>
+          </w:p>
+        </w:tc>
+        <w:tc>
+          <w:p>
+            <w:pPr>
+              <w:pStyle w:val="Compact"/>
+              <w:jc w:val="right"/>
+            </w:pPr>
+            <w:r>
+              <w:t xml:space="preserve">31.9</w:t>
             </w:r>
           </w:p>
         </w:tc>
@@ -453,18 +1468,18 @@
               <w:jc w:val="right"/>
             </w:pPr>
             <w:r>
-              <w:t xml:space="preserve">8</w:t>
-            </w:r>
-          </w:p>
-        </w:tc>
-        <w:tc>
-          <w:p>
-            <w:pPr>
-              <w:pStyle w:val="Compact"/>
-              <w:jc w:val="right"/>
-            </w:pPr>
-            <w:r>
-              <w:t xml:space="preserve">3.54</w:t>
+              <w:t xml:space="preserve">86</w:t>
+            </w:r>
+          </w:p>
+        </w:tc>
+        <w:tc>
+          <w:p>
+            <w:pPr>
+              <w:pStyle w:val="Compact"/>
+              <w:jc w:val="right"/>
+            </w:pPr>
+            <w:r>
+              <w:t xml:space="preserve">38.0</w:t>
             </w:r>
           </w:p>
         </w:tc>
@@ -477,14 +1492,14 @@
       <w:r>
         <w:drawing>
           <wp:inline>
-            <wp:extent cx="5943600" cy="3302000"/>
+            <wp:extent cx="5943600" cy="3396342"/>
             <wp:effectExtent b="0" l="0" r="0" t="0"/>
             <wp:docPr descr="" title="" id="1" name="Picture"/>
             <a:graphic>
               <a:graphicData uri="http://schemas.openxmlformats.org/drawingml/2006/picture">
                 <pic:pic>
                   <pic:nvPicPr>
-                    <pic:cNvPr descr="SUYI-Zone_files/figure-docx/unnamed-chunk-7-1.png" id="0" name="Picture"/>
+                    <pic:cNvPr descr="SUYI-Zone_files/figure-docx/unnamed-chunk-6-1.png" id="0" name="Picture"/>
                     <pic:cNvPicPr>
                       <a:picLocks noChangeArrowheads="1" noChangeAspect="1"/>
                     </pic:cNvPicPr>
@@ -498,7 +1513,7 @@
                   <pic:spPr bwMode="auto">
                     <a:xfrm>
                       <a:off x="0" y="0"/>
-                      <a:ext cx="5943600" cy="3302000"/>
+                      <a:ext cx="5943600" cy="3396342"/>
                     </a:xfrm>
                     <a:prstGeom prst="rect">
                       <a:avLst/>
@@ -522,7 +1537,7 @@
         <w:pStyle w:val="TableCaption"/>
       </w:pPr>
       <w:r>
-        <w:t xml:space="preserve">Student’s Primary Language</w:t>
+        <w:t xml:space="preserve">Students Experiencing Homelessness</w:t>
       </w:r>
     </w:p>
     <w:tbl>
@@ -530,7 +1545,7 @@
         <w:tblStyle w:val="Table"/>
         <w:tblW w:type="pct" w:w="0.0"/>
         <w:tblLook w:firstRow="1"/>
-        <w:tblCaption w:val="Student’s Primary Language"/>
+        <w:tblCaption w:val="Students Experiencing Homelessness"/>
       </w:tblPr>
       <w:tblGrid/>
       <w:tr>
@@ -550,7 +1565,7 @@
               <w:jc w:val="left"/>
             </w:pPr>
             <w:r>
-              <w:t xml:space="preserve">Primary Language</w:t>
+              <w:t xml:space="preserve">Group</w:t>
             </w:r>
           </w:p>
         </w:tc>
@@ -571,256 +1586,68 @@
             </w:r>
           </w:p>
         </w:tc>
-      </w:tr>
-      <w:tr>
-        <w:tc>
-          <w:p>
-            <w:pPr>
-              <w:pStyle w:val="Compact"/>
-              <w:jc w:val="left"/>
-            </w:pPr>
-            <w:r>
-              <w:t xml:space="preserve">English</w:t>
-            </w:r>
-          </w:p>
-        </w:tc>
-        <w:tc>
-          <w:p>
-            <w:pPr>
-              <w:pStyle w:val="Compact"/>
-              <w:jc w:val="right"/>
-            </w:pPr>
-            <w:r>
-              <w:t xml:space="preserve">359</w:t>
-            </w:r>
-          </w:p>
-        </w:tc>
-      </w:tr>
-      <w:tr>
-        <w:tc>
-          <w:p>
-            <w:pPr>
-              <w:pStyle w:val="Compact"/>
-              <w:jc w:val="left"/>
-            </w:pPr>
-            <w:r>
-              <w:t xml:space="preserve">Somali</w:t>
-            </w:r>
-          </w:p>
-        </w:tc>
-        <w:tc>
-          <w:p>
-            <w:pPr>
-              <w:pStyle w:val="Compact"/>
-              <w:jc w:val="right"/>
-            </w:pPr>
-            <w:r>
-              <w:t xml:space="preserve">126</w:t>
-            </w:r>
-          </w:p>
-        </w:tc>
-      </w:tr>
-      <w:tr>
-        <w:tc>
-          <w:p>
-            <w:pPr>
-              <w:pStyle w:val="Compact"/>
-              <w:jc w:val="left"/>
-            </w:pPr>
-            <w:r>
-              <w:t xml:space="preserve">Spanish</w:t>
-            </w:r>
-          </w:p>
-        </w:tc>
-        <w:tc>
-          <w:p>
-            <w:pPr>
-              <w:pStyle w:val="Compact"/>
-              <w:jc w:val="right"/>
-            </w:pPr>
-            <w:r>
-              <w:t xml:space="preserve">105</w:t>
-            </w:r>
-          </w:p>
-        </w:tc>
-      </w:tr>
-      <w:tr>
-        <w:tc>
-          <w:p>
-            <w:pPr>
-              <w:pStyle w:val="Compact"/>
-              <w:jc w:val="left"/>
-            </w:pPr>
-            <w:r>
-              <w:t xml:space="preserve">Vietnamese</w:t>
-            </w:r>
-          </w:p>
-        </w:tc>
-        <w:tc>
-          <w:p>
-            <w:pPr>
-              <w:pStyle w:val="Compact"/>
-              <w:jc w:val="right"/>
-            </w:pPr>
-            <w:r>
-              <w:t xml:space="preserve">90</w:t>
-            </w:r>
-          </w:p>
-        </w:tc>
-      </w:tr>
-      <w:tr>
-        <w:tc>
-          <w:p>
-            <w:pPr>
-              <w:pStyle w:val="Compact"/>
-              <w:jc w:val="left"/>
-            </w:pPr>
-            <w:r>
-              <w:t xml:space="preserve">Cantonese</w:t>
-            </w:r>
-          </w:p>
-        </w:tc>
-        <w:tc>
-          <w:p>
-            <w:pPr>
-              <w:pStyle w:val="Compact"/>
-              <w:jc w:val="right"/>
-            </w:pPr>
-            <w:r>
-              <w:t xml:space="preserve">74</w:t>
-            </w:r>
-          </w:p>
-        </w:tc>
-      </w:tr>
-      <w:tr>
-        <w:tc>
-          <w:p>
-            <w:pPr>
-              <w:pStyle w:val="Compact"/>
-              <w:jc w:val="left"/>
-            </w:pPr>
-            <w:r>
-              <w:t xml:space="preserve">Oromo (Ethiopia)</w:t>
-            </w:r>
-          </w:p>
-        </w:tc>
-        <w:tc>
-          <w:p>
-            <w:pPr>
-              <w:pStyle w:val="Compact"/>
-              <w:jc w:val="right"/>
-            </w:pPr>
-            <w:r>
-              <w:t xml:space="preserve">30</w:t>
-            </w:r>
-          </w:p>
-        </w:tc>
-      </w:tr>
-      <w:tr>
-        <w:tc>
-          <w:p>
-            <w:pPr>
-              <w:pStyle w:val="Compact"/>
-              <w:jc w:val="left"/>
-            </w:pPr>
-            <w:r>
-              <w:t xml:space="preserve">Amharic</w:t>
-            </w:r>
-          </w:p>
-        </w:tc>
-        <w:tc>
-          <w:p>
-            <w:pPr>
-              <w:pStyle w:val="Compact"/>
-              <w:jc w:val="right"/>
-            </w:pPr>
-            <w:r>
-              <w:t xml:space="preserve">21</w:t>
-            </w:r>
-          </w:p>
-        </w:tc>
-      </w:tr>
-      <w:tr>
-        <w:tc>
-          <w:p>
-            <w:pPr>
-              <w:pStyle w:val="Compact"/>
-              <w:jc w:val="left"/>
-            </w:pPr>
-            <w:r>
-              <w:t xml:space="preserve">Toishanese</w:t>
-            </w:r>
-          </w:p>
-        </w:tc>
-        <w:tc>
-          <w:p>
-            <w:pPr>
-              <w:pStyle w:val="Compact"/>
-              <w:jc w:val="right"/>
-            </w:pPr>
-            <w:r>
-              <w:t xml:space="preserve">21</w:t>
-            </w:r>
-          </w:p>
-        </w:tc>
-      </w:tr>
-      <w:tr>
-        <w:tc>
-          <w:p>
-            <w:pPr>
-              <w:pStyle w:val="Compact"/>
-              <w:jc w:val="left"/>
-            </w:pPr>
-            <w:r>
-              <w:t xml:space="preserve">Tigrinya (Tigrigna)</w:t>
-            </w:r>
-          </w:p>
-        </w:tc>
-        <w:tc>
-          <w:p>
-            <w:pPr>
-              <w:pStyle w:val="Compact"/>
-              <w:jc w:val="right"/>
-            </w:pPr>
-            <w:r>
-              <w:t xml:space="preserve">13</w:t>
-            </w:r>
-          </w:p>
-        </w:tc>
-      </w:tr>
-      <w:tr>
-        <w:tc>
-          <w:p>
-            <w:pPr>
-              <w:pStyle w:val="Compact"/>
-              <w:jc w:val="left"/>
-            </w:pPr>
-            <w:r>
-              <w:t xml:space="preserve">Mandarin</w:t>
-            </w:r>
-          </w:p>
-        </w:tc>
-        <w:tc>
-          <w:p>
-            <w:pPr>
-              <w:pStyle w:val="Compact"/>
-              <w:jc w:val="right"/>
-            </w:pPr>
-            <w:r>
-              <w:t xml:space="preserve">12</w:t>
-            </w:r>
-          </w:p>
-        </w:tc>
-      </w:tr>
-      <w:tr>
-        <w:tc>
-          <w:p>
-            <w:pPr>
-              <w:pStyle w:val="Compact"/>
-              <w:jc w:val="left"/>
-            </w:pPr>
-            <w:r>
-              <w:t xml:space="preserve">Tagalog</w:t>
+        <w:tc>
+          <w:tcPr>
+            <w:tcBorders>
+              <w:bottom w:val="single"/>
+            </w:tcBorders>
+            <w:vAlign w:val="bottom"/>
+          </w:tcPr>
+          <w:p>
+            <w:pPr>
+              <w:pStyle w:val="Compact"/>
+              <w:jc w:val="right"/>
+            </w:pPr>
+            <w:r>
+              <w:t xml:space="preserve">Percent Homeless</w:t>
+            </w:r>
+          </w:p>
+        </w:tc>
+      </w:tr>
+      <w:tr>
+        <w:tc>
+          <w:p>
+            <w:pPr>
+              <w:pStyle w:val="Compact"/>
+              <w:jc w:val="left"/>
+            </w:pPr>
+            <w:r>
+              <w:t xml:space="preserve">Non-SUYI</w:t>
+            </w:r>
+          </w:p>
+        </w:tc>
+        <w:tc>
+          <w:p>
+            <w:pPr>
+              <w:pStyle w:val="Compact"/>
+              <w:jc w:val="right"/>
+            </w:pPr>
+            <w:r>
+              <w:t xml:space="preserve">52</w:t>
+            </w:r>
+          </w:p>
+        </w:tc>
+        <w:tc>
+          <w:p>
+            <w:pPr>
+              <w:pStyle w:val="Compact"/>
+              <w:jc w:val="right"/>
+            </w:pPr>
+            <w:r>
+              <w:t xml:space="preserve">7.94</w:t>
+            </w:r>
+          </w:p>
+        </w:tc>
+      </w:tr>
+      <w:tr>
+        <w:tc>
+          <w:p>
+            <w:pPr>
+              <w:pStyle w:val="Compact"/>
+              <w:jc w:val="left"/>
+            </w:pPr>
+            <w:r>
+              <w:t xml:space="preserve">SUYI</w:t>
             </w:r>
           </w:p>
         </w:tc>
@@ -835,27 +1662,14 @@
             </w:r>
           </w:p>
         </w:tc>
-      </w:tr>
-      <w:tr>
-        <w:tc>
-          <w:p>
-            <w:pPr>
-              <w:pStyle w:val="Compact"/>
-              <w:jc w:val="left"/>
-            </w:pPr>
-            <w:r>
-              <w:t xml:space="preserve">Mandingo</w:t>
-            </w:r>
-          </w:p>
-        </w:tc>
-        <w:tc>
-          <w:p>
-            <w:pPr>
-              <w:pStyle w:val="Compact"/>
-              <w:jc w:val="right"/>
-            </w:pPr>
-            <w:r>
-              <w:t xml:space="preserve">4</w:t>
+        <w:tc>
+          <w:p>
+            <w:pPr>
+              <w:pStyle w:val="Compact"/>
+              <w:jc w:val="right"/>
+            </w:pPr>
+            <w:r>
+              <w:t xml:space="preserve">3.54</w:t>
             </w:r>
           </w:p>
         </w:tc>
@@ -868,14 +1682,14 @@
       <w:r>
         <w:drawing>
           <wp:inline>
-            <wp:extent cx="5943600" cy="3302000"/>
+            <wp:extent cx="5943600" cy="3396342"/>
             <wp:effectExtent b="0" l="0" r="0" t="0"/>
             <wp:docPr descr="" title="" id="1" name="Picture"/>
             <a:graphic>
               <a:graphicData uri="http://schemas.openxmlformats.org/drawingml/2006/picture">
                 <pic:pic>
                   <pic:nvPicPr>
-                    <pic:cNvPr descr="SUYI-Zone_files/figure-docx/unnamed-chunk-8-1.png" id="0" name="Picture"/>
+                    <pic:cNvPr descr="SUYI-Zone_files/figure-docx/unnamed-chunk-7-1.png" id="0" name="Picture"/>
                     <pic:cNvPicPr>
                       <a:picLocks noChangeArrowheads="1" noChangeAspect="1"/>
                     </pic:cNvPicPr>
@@ -889,7 +1703,7 @@
                   <pic:spPr bwMode="auto">
                     <a:xfrm>
                       <a:off x="0" y="0"/>
-                      <a:ext cx="5943600" cy="3302000"/>
+                      <a:ext cx="5943600" cy="3396342"/>
                     </a:xfrm>
                     <a:prstGeom prst="rect">
                       <a:avLst/>
@@ -910,20 +1724,10 @@
     </w:p>
     <w:p>
       <w:pPr>
-        <w:pStyle w:val="Heading1"/>
-      </w:pPr>
-      <w:bookmarkStart w:id="25" w:name="rit-scores"/>
-      <w:r>
-        <w:t xml:space="preserve">RIT Scores</w:t>
-      </w:r>
-      <w:bookmarkEnd w:id="25"/>
-    </w:p>
-    <w:p>
-      <w:pPr>
         <w:pStyle w:val="TableCaption"/>
       </w:pPr>
       <w:r>
-        <w:t xml:space="preserve">Fall Math Scores?</w:t>
+        <w:t xml:space="preserve">Student’s Primary Language</w:t>
       </w:r>
     </w:p>
     <w:tbl>
@@ -931,7 +1735,7 @@
         <w:tblStyle w:val="Table"/>
         <w:tblW w:type="pct" w:w="0.0"/>
         <w:tblLook w:firstRow="1"/>
-        <w:tblCaption w:val="Fall Math Scores?"/>
+        <w:tblCaption w:val="Student’s Primary Language"/>
       </w:tblPr>
       <w:tblGrid/>
       <w:tr>
@@ -951,7 +1755,7 @@
               <w:jc w:val="left"/>
             </w:pPr>
             <w:r>
-              <w:t xml:space="preserve">Group</w:t>
+              <w:t xml:space="preserve">Primary Language</w:t>
             </w:r>
           </w:p>
         </w:tc>
@@ -968,133 +1772,295 @@
               <w:jc w:val="right"/>
             </w:pPr>
             <w:r>
-              <w:t xml:space="preserve">Mean</w:t>
-            </w:r>
-          </w:p>
-        </w:tc>
-        <w:tc>
-          <w:tcPr>
-            <w:tcBorders>
-              <w:bottom w:val="single"/>
-            </w:tcBorders>
-            <w:vAlign w:val="bottom"/>
-          </w:tcPr>
-          <w:p>
-            <w:pPr>
-              <w:pStyle w:val="Compact"/>
-              <w:jc w:val="right"/>
-            </w:pPr>
-            <w:r>
-              <w:t xml:space="preserve">Std. Err.</w:t>
-            </w:r>
-          </w:p>
-        </w:tc>
-        <w:tc>
-          <w:tcPr>
-            <w:tcBorders>
-              <w:bottom w:val="single"/>
-            </w:tcBorders>
-            <w:vAlign w:val="bottom"/>
-          </w:tcPr>
-          <w:p>
-            <w:pPr>
-              <w:pStyle w:val="Compact"/>
-              <w:jc w:val="left"/>
-            </w:pPr>
-            <w:r>
-              <w:t xml:space="preserve">t-test</w:t>
-            </w:r>
-          </w:p>
-        </w:tc>
-      </w:tr>
-      <w:tr>
-        <w:tc>
-          <w:p>
-            <w:pPr>
-              <w:pStyle w:val="Compact"/>
-              <w:jc w:val="left"/>
-            </w:pPr>
-            <w:r>
-              <w:t xml:space="preserve">Non-SUYI</w:t>
-            </w:r>
-          </w:p>
-        </w:tc>
-        <w:tc>
-          <w:p>
-            <w:pPr>
-              <w:pStyle w:val="Compact"/>
-              <w:jc w:val="right"/>
-            </w:pPr>
-            <w:r>
-              <w:t xml:space="preserve">200</w:t>
-            </w:r>
-          </w:p>
-        </w:tc>
-        <w:tc>
-          <w:p>
-            <w:pPr>
-              <w:pStyle w:val="Compact"/>
-              <w:jc w:val="right"/>
-            </w:pPr>
-            <w:r>
-              <w:t xml:space="preserve">1.52</w:t>
-            </w:r>
-          </w:p>
-        </w:tc>
-        <w:tc>
-          <w:p>
-            <w:pPr>
-              <w:pStyle w:val="Compact"/>
-              <w:jc w:val="left"/>
-            </w:pPr>
-            <w:r>
-              <w:t xml:space="preserve">n.s.</w:t>
-            </w:r>
-          </w:p>
-        </w:tc>
-      </w:tr>
-      <w:tr>
-        <w:tc>
-          <w:p>
-            <w:pPr>
-              <w:pStyle w:val="Compact"/>
-              <w:jc w:val="left"/>
-            </w:pPr>
-            <w:r>
-              <w:t xml:space="preserve">SUYI</w:t>
-            </w:r>
-          </w:p>
-        </w:tc>
-        <w:tc>
-          <w:p>
-            <w:pPr>
-              <w:pStyle w:val="Compact"/>
-              <w:jc w:val="right"/>
-            </w:pPr>
-            <w:r>
-              <w:t xml:space="preserve">198</w:t>
-            </w:r>
-          </w:p>
-        </w:tc>
-        <w:tc>
-          <w:p>
-            <w:pPr>
-              <w:pStyle w:val="Compact"/>
-              <w:jc w:val="right"/>
-            </w:pPr>
-            <w:r>
-              <w:t xml:space="preserve">2.06</w:t>
-            </w:r>
-          </w:p>
-        </w:tc>
-        <w:tc>
-          <w:p>
-            <w:pPr>
-              <w:pStyle w:val="Compact"/>
-              <w:jc w:val="left"/>
-            </w:pPr>
-            <w:r>
-              <w:t xml:space="preserve">n.s.</w:t>
+              <w:t xml:space="preserve">n</w:t>
+            </w:r>
+          </w:p>
+        </w:tc>
+      </w:tr>
+      <w:tr>
+        <w:tc>
+          <w:p>
+            <w:pPr>
+              <w:pStyle w:val="Compact"/>
+              <w:jc w:val="left"/>
+            </w:pPr>
+            <w:r>
+              <w:t xml:space="preserve">English</w:t>
+            </w:r>
+          </w:p>
+        </w:tc>
+        <w:tc>
+          <w:p>
+            <w:pPr>
+              <w:pStyle w:val="Compact"/>
+              <w:jc w:val="right"/>
+            </w:pPr>
+            <w:r>
+              <w:t xml:space="preserve">359</w:t>
+            </w:r>
+          </w:p>
+        </w:tc>
+      </w:tr>
+      <w:tr>
+        <w:tc>
+          <w:p>
+            <w:pPr>
+              <w:pStyle w:val="Compact"/>
+              <w:jc w:val="left"/>
+            </w:pPr>
+            <w:r>
+              <w:t xml:space="preserve">Somali</w:t>
+            </w:r>
+          </w:p>
+        </w:tc>
+        <w:tc>
+          <w:p>
+            <w:pPr>
+              <w:pStyle w:val="Compact"/>
+              <w:jc w:val="right"/>
+            </w:pPr>
+            <w:r>
+              <w:t xml:space="preserve">126</w:t>
+            </w:r>
+          </w:p>
+        </w:tc>
+      </w:tr>
+      <w:tr>
+        <w:tc>
+          <w:p>
+            <w:pPr>
+              <w:pStyle w:val="Compact"/>
+              <w:jc w:val="left"/>
+            </w:pPr>
+            <w:r>
+              <w:t xml:space="preserve">Spanish</w:t>
+            </w:r>
+          </w:p>
+        </w:tc>
+        <w:tc>
+          <w:p>
+            <w:pPr>
+              <w:pStyle w:val="Compact"/>
+              <w:jc w:val="right"/>
+            </w:pPr>
+            <w:r>
+              <w:t xml:space="preserve">105</w:t>
+            </w:r>
+          </w:p>
+        </w:tc>
+      </w:tr>
+      <w:tr>
+        <w:tc>
+          <w:p>
+            <w:pPr>
+              <w:pStyle w:val="Compact"/>
+              <w:jc w:val="left"/>
+            </w:pPr>
+            <w:r>
+              <w:t xml:space="preserve">Vietnamese</w:t>
+            </w:r>
+          </w:p>
+        </w:tc>
+        <w:tc>
+          <w:p>
+            <w:pPr>
+              <w:pStyle w:val="Compact"/>
+              <w:jc w:val="right"/>
+            </w:pPr>
+            <w:r>
+              <w:t xml:space="preserve">90</w:t>
+            </w:r>
+          </w:p>
+        </w:tc>
+      </w:tr>
+      <w:tr>
+        <w:tc>
+          <w:p>
+            <w:pPr>
+              <w:pStyle w:val="Compact"/>
+              <w:jc w:val="left"/>
+            </w:pPr>
+            <w:r>
+              <w:t xml:space="preserve">Cantonese</w:t>
+            </w:r>
+          </w:p>
+        </w:tc>
+        <w:tc>
+          <w:p>
+            <w:pPr>
+              <w:pStyle w:val="Compact"/>
+              <w:jc w:val="right"/>
+            </w:pPr>
+            <w:r>
+              <w:t xml:space="preserve">74</w:t>
+            </w:r>
+          </w:p>
+        </w:tc>
+      </w:tr>
+      <w:tr>
+        <w:tc>
+          <w:p>
+            <w:pPr>
+              <w:pStyle w:val="Compact"/>
+              <w:jc w:val="left"/>
+            </w:pPr>
+            <w:r>
+              <w:t xml:space="preserve">Oromo (Ethiopia)</w:t>
+            </w:r>
+          </w:p>
+        </w:tc>
+        <w:tc>
+          <w:p>
+            <w:pPr>
+              <w:pStyle w:val="Compact"/>
+              <w:jc w:val="right"/>
+            </w:pPr>
+            <w:r>
+              <w:t xml:space="preserve">30</w:t>
+            </w:r>
+          </w:p>
+        </w:tc>
+      </w:tr>
+      <w:tr>
+        <w:tc>
+          <w:p>
+            <w:pPr>
+              <w:pStyle w:val="Compact"/>
+              <w:jc w:val="left"/>
+            </w:pPr>
+            <w:r>
+              <w:t xml:space="preserve">Amharic</w:t>
+            </w:r>
+          </w:p>
+        </w:tc>
+        <w:tc>
+          <w:p>
+            <w:pPr>
+              <w:pStyle w:val="Compact"/>
+              <w:jc w:val="right"/>
+            </w:pPr>
+            <w:r>
+              <w:t xml:space="preserve">21</w:t>
+            </w:r>
+          </w:p>
+        </w:tc>
+      </w:tr>
+      <w:tr>
+        <w:tc>
+          <w:p>
+            <w:pPr>
+              <w:pStyle w:val="Compact"/>
+              <w:jc w:val="left"/>
+            </w:pPr>
+            <w:r>
+              <w:t xml:space="preserve">Toishanese</w:t>
+            </w:r>
+          </w:p>
+        </w:tc>
+        <w:tc>
+          <w:p>
+            <w:pPr>
+              <w:pStyle w:val="Compact"/>
+              <w:jc w:val="right"/>
+            </w:pPr>
+            <w:r>
+              <w:t xml:space="preserve">21</w:t>
+            </w:r>
+          </w:p>
+        </w:tc>
+      </w:tr>
+      <w:tr>
+        <w:tc>
+          <w:p>
+            <w:pPr>
+              <w:pStyle w:val="Compact"/>
+              <w:jc w:val="left"/>
+            </w:pPr>
+            <w:r>
+              <w:t xml:space="preserve">Tigrinya (Tigrigna)</w:t>
+            </w:r>
+          </w:p>
+        </w:tc>
+        <w:tc>
+          <w:p>
+            <w:pPr>
+              <w:pStyle w:val="Compact"/>
+              <w:jc w:val="right"/>
+            </w:pPr>
+            <w:r>
+              <w:t xml:space="preserve">13</w:t>
+            </w:r>
+          </w:p>
+        </w:tc>
+      </w:tr>
+      <w:tr>
+        <w:tc>
+          <w:p>
+            <w:pPr>
+              <w:pStyle w:val="Compact"/>
+              <w:jc w:val="left"/>
+            </w:pPr>
+            <w:r>
+              <w:t xml:space="preserve">Mandarin</w:t>
+            </w:r>
+          </w:p>
+        </w:tc>
+        <w:tc>
+          <w:p>
+            <w:pPr>
+              <w:pStyle w:val="Compact"/>
+              <w:jc w:val="right"/>
+            </w:pPr>
+            <w:r>
+              <w:t xml:space="preserve">12</w:t>
+            </w:r>
+          </w:p>
+        </w:tc>
+      </w:tr>
+      <w:tr>
+        <w:tc>
+          <w:p>
+            <w:pPr>
+              <w:pStyle w:val="Compact"/>
+              <w:jc w:val="left"/>
+            </w:pPr>
+            <w:r>
+              <w:t xml:space="preserve">Tagalog</w:t>
+            </w:r>
+          </w:p>
+        </w:tc>
+        <w:tc>
+          <w:p>
+            <w:pPr>
+              <w:pStyle w:val="Compact"/>
+              <w:jc w:val="right"/>
+            </w:pPr>
+            <w:r>
+              <w:t xml:space="preserve">8</w:t>
+            </w:r>
+          </w:p>
+        </w:tc>
+      </w:tr>
+      <w:tr>
+        <w:tc>
+          <w:p>
+            <w:pPr>
+              <w:pStyle w:val="Compact"/>
+              <w:jc w:val="left"/>
+            </w:pPr>
+            <w:r>
+              <w:t xml:space="preserve">Mandingo</w:t>
+            </w:r>
+          </w:p>
+        </w:tc>
+        <w:tc>
+          <w:p>
+            <w:pPr>
+              <w:pStyle w:val="Compact"/>
+              <w:jc w:val="right"/>
+            </w:pPr>
+            <w:r>
+              <w:t xml:space="preserve">4</w:t>
             </w:r>
           </w:p>
         </w:tc>
@@ -1107,20 +2073,20 @@
       <w:r>
         <w:drawing>
           <wp:inline>
-            <wp:extent cx="5943600" cy="3302000"/>
+            <wp:extent cx="5943600" cy="3396342"/>
             <wp:effectExtent b="0" l="0" r="0" t="0"/>
             <wp:docPr descr="" title="" id="1" name="Picture"/>
             <a:graphic>
               <a:graphicData uri="http://schemas.openxmlformats.org/drawingml/2006/picture">
                 <pic:pic>
                   <pic:nvPicPr>
-                    <pic:cNvPr descr="SUYI-Zone_files/figure-docx/unnamed-chunk-10-1.png" id="0" name="Picture"/>
+                    <pic:cNvPr descr="SUYI-Zone_files/figure-docx/unnamed-chunk-8-1.png" id="0" name="Picture"/>
                     <pic:cNvPicPr>
                       <a:picLocks noChangeArrowheads="1" noChangeAspect="1"/>
                     </pic:cNvPicPr>
                   </pic:nvPicPr>
                   <pic:blipFill>
-                    <a:blip r:embed="rId26"/>
+                    <a:blip r:embed="rId25"/>
                     <a:stretch>
                       <a:fillRect/>
                     </a:stretch>
@@ -1128,7 +2094,7 @@
                   <pic:spPr bwMode="auto">
                     <a:xfrm>
                       <a:off x="0" y="0"/>
-                      <a:ext cx="5943600" cy="3302000"/>
+                      <a:ext cx="5943600" cy="3396342"/>
                     </a:xfrm>
                     <a:prstGeom prst="rect">
                       <a:avLst/>
@@ -1149,19 +2115,211 @@
     </w:p>
     <w:p>
       <w:pPr>
+        <w:pStyle w:val="Heading1"/>
+      </w:pPr>
+      <w:bookmarkStart w:id="26" w:name="rit-scores"/>
+      <w:r>
+        <w:t xml:space="preserve">RIT Scores</w:t>
+      </w:r>
+      <w:bookmarkEnd w:id="26"/>
+    </w:p>
+    <w:p>
+      <w:pPr>
+        <w:pStyle w:val="TableCaption"/>
+      </w:pPr>
+      <w:r>
+        <w:t xml:space="preserve">Fall Math Scores</w:t>
+      </w:r>
+    </w:p>
+    <w:tbl>
+      <w:tblPr>
+        <w:tblStyle w:val="Table"/>
+        <w:tblW w:type="pct" w:w="0.0"/>
+        <w:tblLook w:firstRow="1"/>
+        <w:tblCaption w:val="Fall Math Scores"/>
+      </w:tblPr>
+      <w:tblGrid/>
+      <w:tr>
+        <w:trPr>
+          <w:cnfStyle w:firstRow="1"/>
+        </w:trPr>
+        <w:tc>
+          <w:tcPr>
+            <w:tcBorders>
+              <w:bottom w:val="single"/>
+            </w:tcBorders>
+            <w:vAlign w:val="bottom"/>
+          </w:tcPr>
+          <w:p>
+            <w:pPr>
+              <w:pStyle w:val="Compact"/>
+              <w:jc w:val="left"/>
+            </w:pPr>
+            <w:r>
+              <w:t xml:space="preserve">Group</w:t>
+            </w:r>
+          </w:p>
+        </w:tc>
+        <w:tc>
+          <w:tcPr>
+            <w:tcBorders>
+              <w:bottom w:val="single"/>
+            </w:tcBorders>
+            <w:vAlign w:val="bottom"/>
+          </w:tcPr>
+          <w:p>
+            <w:pPr>
+              <w:pStyle w:val="Compact"/>
+              <w:jc w:val="right"/>
+            </w:pPr>
+            <w:r>
+              <w:t xml:space="preserve">Mean</w:t>
+            </w:r>
+          </w:p>
+        </w:tc>
+        <w:tc>
+          <w:tcPr>
+            <w:tcBorders>
+              <w:bottom w:val="single"/>
+            </w:tcBorders>
+            <w:vAlign w:val="bottom"/>
+          </w:tcPr>
+          <w:p>
+            <w:pPr>
+              <w:pStyle w:val="Compact"/>
+              <w:jc w:val="right"/>
+            </w:pPr>
+            <w:r>
+              <w:t xml:space="preserve">Std. Err.</w:t>
+            </w:r>
+          </w:p>
+        </w:tc>
+        <w:tc>
+          <w:tcPr>
+            <w:tcBorders>
+              <w:bottom w:val="single"/>
+            </w:tcBorders>
+            <w:vAlign w:val="bottom"/>
+          </w:tcPr>
+          <w:p>
+            <w:pPr>
+              <w:pStyle w:val="Compact"/>
+              <w:jc w:val="left"/>
+            </w:pPr>
+            <w:r>
+              <w:t xml:space="preserve">t-test</w:t>
+            </w:r>
+          </w:p>
+        </w:tc>
+      </w:tr>
+      <w:tr>
+        <w:tc>
+          <w:p>
+            <w:pPr>
+              <w:pStyle w:val="Compact"/>
+              <w:jc w:val="left"/>
+            </w:pPr>
+            <w:r>
+              <w:t xml:space="preserve">Non-SUYI</w:t>
+            </w:r>
+          </w:p>
+        </w:tc>
+        <w:tc>
+          <w:p>
+            <w:pPr>
+              <w:pStyle w:val="Compact"/>
+              <w:jc w:val="right"/>
+            </w:pPr>
+            <w:r>
+              <w:t xml:space="preserve">200</w:t>
+            </w:r>
+          </w:p>
+        </w:tc>
+        <w:tc>
+          <w:p>
+            <w:pPr>
+              <w:pStyle w:val="Compact"/>
+              <w:jc w:val="right"/>
+            </w:pPr>
+            <w:r>
+              <w:t xml:space="preserve">1.52</w:t>
+            </w:r>
+          </w:p>
+        </w:tc>
+        <w:tc>
+          <w:p>
+            <w:pPr>
+              <w:pStyle w:val="Compact"/>
+              <w:jc w:val="left"/>
+            </w:pPr>
+            <w:r>
+              <w:t xml:space="preserve">n.s.</w:t>
+            </w:r>
+          </w:p>
+        </w:tc>
+      </w:tr>
+      <w:tr>
+        <w:tc>
+          <w:p>
+            <w:pPr>
+              <w:pStyle w:val="Compact"/>
+              <w:jc w:val="left"/>
+            </w:pPr>
+            <w:r>
+              <w:t xml:space="preserve">SUYI</w:t>
+            </w:r>
+          </w:p>
+        </w:tc>
+        <w:tc>
+          <w:p>
+            <w:pPr>
+              <w:pStyle w:val="Compact"/>
+              <w:jc w:val="right"/>
+            </w:pPr>
+            <w:r>
+              <w:t xml:space="preserve">198</w:t>
+            </w:r>
+          </w:p>
+        </w:tc>
+        <w:tc>
+          <w:p>
+            <w:pPr>
+              <w:pStyle w:val="Compact"/>
+              <w:jc w:val="right"/>
+            </w:pPr>
+            <w:r>
+              <w:t xml:space="preserve">2.06</w:t>
+            </w:r>
+          </w:p>
+        </w:tc>
+        <w:tc>
+          <w:p>
+            <w:pPr>
+              <w:pStyle w:val="Compact"/>
+              <w:jc w:val="left"/>
+            </w:pPr>
+            <w:r>
+              <w:t xml:space="preserve">n.s.</w:t>
+            </w:r>
+          </w:p>
+        </w:tc>
+      </w:tr>
+    </w:tbl>
+    <w:p>
+      <w:pPr>
         <w:pStyle w:val="BodyText"/>
       </w:pPr>
       <w:r>
         <w:drawing>
           <wp:inline>
-            <wp:extent cx="5943600" cy="3302000"/>
+            <wp:extent cx="5943600" cy="3396342"/>
             <wp:effectExtent b="0" l="0" r="0" t="0"/>
             <wp:docPr descr="" title="" id="1" name="Picture"/>
             <a:graphic>
               <a:graphicData uri="http://schemas.openxmlformats.org/drawingml/2006/picture">
                 <pic:pic>
                   <pic:nvPicPr>
-                    <pic:cNvPr descr="SUYI-Zone_files/figure-docx/unnamed-chunk-11-1.png" id="0" name="Picture"/>
+                    <pic:cNvPr descr="SUYI-Zone_files/figure-docx/unnamed-chunk-10-1.png" id="0" name="Picture"/>
                     <pic:cNvPicPr>
                       <a:picLocks noChangeArrowheads="1" noChangeAspect="1"/>
                     </pic:cNvPicPr>
@@ -1175,7 +2333,7 @@
                   <pic:spPr bwMode="auto">
                     <a:xfrm>
                       <a:off x="0" y="0"/>
-                      <a:ext cx="5943600" cy="3302000"/>
+                      <a:ext cx="5943600" cy="3396342"/>
                     </a:xfrm>
                     <a:prstGeom prst="rect">
                       <a:avLst/>
@@ -1201,14 +2359,14 @@
       <w:r>
         <w:drawing>
           <wp:inline>
-            <wp:extent cx="5943600" cy="3302000"/>
+            <wp:extent cx="5943600" cy="3396342"/>
             <wp:effectExtent b="0" l="0" r="0" t="0"/>
             <wp:docPr descr="" title="" id="1" name="Picture"/>
             <a:graphic>
               <a:graphicData uri="http://schemas.openxmlformats.org/drawingml/2006/picture">
                 <pic:pic>
                   <pic:nvPicPr>
-                    <pic:cNvPr descr="SUYI-Zone_files/figure-docx/unnamed-chunk-12-1.png" id="0" name="Picture"/>
+                    <pic:cNvPr descr="SUYI-Zone_files/figure-docx/unnamed-chunk-11-1.png" id="0" name="Picture"/>
                     <pic:cNvPicPr>
                       <a:picLocks noChangeArrowheads="1" noChangeAspect="1"/>
                     </pic:cNvPicPr>
@@ -1222,7 +2380,7 @@
                   <pic:spPr bwMode="auto">
                     <a:xfrm>
                       <a:off x="0" y="0"/>
-                      <a:ext cx="5943600" cy="3302000"/>
+                      <a:ext cx="5943600" cy="3396342"/>
                     </a:xfrm>
                     <a:prstGeom prst="rect">
                       <a:avLst/>
@@ -1248,14 +2406,14 @@
       <w:r>
         <w:drawing>
           <wp:inline>
-            <wp:extent cx="5943600" cy="3302000"/>
+            <wp:extent cx="5943600" cy="3396342"/>
             <wp:effectExtent b="0" l="0" r="0" t="0"/>
             <wp:docPr descr="" title="" id="1" name="Picture"/>
             <a:graphic>
               <a:graphicData uri="http://schemas.openxmlformats.org/drawingml/2006/picture">
                 <pic:pic>
                   <pic:nvPicPr>
-                    <pic:cNvPr descr="SUYI-Zone_files/figure-docx/unnamed-chunk-13-1.png" id="0" name="Picture"/>
+                    <pic:cNvPr descr="SUYI-Zone_files/figure-docx/unnamed-chunk-12-1.png" id="0" name="Picture"/>
                     <pic:cNvPicPr>
                       <a:picLocks noChangeArrowheads="1" noChangeAspect="1"/>
                     </pic:cNvPicPr>
@@ -1269,7 +2427,7 @@
                   <pic:spPr bwMode="auto">
                     <a:xfrm>
                       <a:off x="0" y="0"/>
-                      <a:ext cx="5943600" cy="3302000"/>
+                      <a:ext cx="5943600" cy="3396342"/>
                     </a:xfrm>
                     <a:prstGeom prst="rect">
                       <a:avLst/>
@@ -1295,14 +2453,14 @@
       <w:r>
         <w:drawing>
           <wp:inline>
-            <wp:extent cx="5943600" cy="3302000"/>
+            <wp:extent cx="5943600" cy="3396342"/>
             <wp:effectExtent b="0" l="0" r="0" t="0"/>
             <wp:docPr descr="" title="" id="1" name="Picture"/>
             <a:graphic>
               <a:graphicData uri="http://schemas.openxmlformats.org/drawingml/2006/picture">
                 <pic:pic>
                   <pic:nvPicPr>
-                    <pic:cNvPr descr="SUYI-Zone_files/figure-docx/unnamed-chunk-14-1.png" id="0" name="Picture"/>
+                    <pic:cNvPr descr="SUYI-Zone_files/figure-docx/unnamed-chunk-13-1.png" id="0" name="Picture"/>
                     <pic:cNvPicPr>
                       <a:picLocks noChangeArrowheads="1" noChangeAspect="1"/>
                     </pic:cNvPicPr>
@@ -1316,7 +2474,54 @@
                   <pic:spPr bwMode="auto">
                     <a:xfrm>
                       <a:off x="0" y="0"/>
-                      <a:ext cx="5943600" cy="3302000"/>
+                      <a:ext cx="5943600" cy="3396342"/>
+                    </a:xfrm>
+                    <a:prstGeom prst="rect">
+                      <a:avLst/>
+                    </a:prstGeom>
+                    <a:noFill/>
+                    <a:ln w="9525">
+                      <a:noFill/>
+                      <a:headEnd/>
+                      <a:tailEnd/>
+                    </a:ln>
+                  </pic:spPr>
+                </pic:pic>
+              </a:graphicData>
+            </a:graphic>
+          </wp:inline>
+        </w:drawing>
+      </w:r>
+    </w:p>
+    <w:p>
+      <w:pPr>
+        <w:pStyle w:val="BodyText"/>
+      </w:pPr>
+      <w:r>
+        <w:drawing>
+          <wp:inline>
+            <wp:extent cx="5943600" cy="3396342"/>
+            <wp:effectExtent b="0" l="0" r="0" t="0"/>
+            <wp:docPr descr="" title="" id="1" name="Picture"/>
+            <a:graphic>
+              <a:graphicData uri="http://schemas.openxmlformats.org/drawingml/2006/picture">
+                <pic:pic>
+                  <pic:nvPicPr>
+                    <pic:cNvPr descr="SUYI-Zone_files/figure-docx/unnamed-chunk-14-1.png" id="0" name="Picture"/>
+                    <pic:cNvPicPr>
+                      <a:picLocks noChangeArrowheads="1" noChangeAspect="1"/>
+                    </pic:cNvPicPr>
+                  </pic:nvPicPr>
+                  <pic:blipFill>
+                    <a:blip r:embed="rId31"/>
+                    <a:stretch>
+                      <a:fillRect/>
+                    </a:stretch>
+                  </pic:blipFill>
+                  <pic:spPr bwMode="auto">
+                    <a:xfrm>
+                      <a:off x="0" y="0"/>
+                      <a:ext cx="5943600" cy="3396342"/>
                     </a:xfrm>
                     <a:prstGeom prst="rect">
                       <a:avLst/>
@@ -1646,6 +2851,191 @@
     </w:lvl>
   </w:abstractNum>
   <w:abstractNum w:abstractNumId="3" w15:restartNumberingAfterBreak="0">
+    <w:nsid w:val="FFFFFF7C"/>
+    <w:multiLevelType w:val="singleLevel"/>
+    <w:tmpl w:val="EFD8F41E"/>
+    <w:lvl w:ilvl="0">
+      <w:start w:val="1"/>
+      <w:numFmt w:val="decimal"/>
+      <w:lvlText w:val="%1."/>
+      <w:lvlJc w:val="left"/>
+      <w:pPr>
+        <w:tabs>
+          <w:tab w:val="num" w:pos="1800"/>
+        </w:tabs>
+        <w:ind w:left="1800" w:hanging="360"/>
+      </w:pPr>
+    </w:lvl>
+  </w:abstractNum>
+  <w:abstractNum w:abstractNumId="4" w15:restartNumberingAfterBreak="0">
+    <w:nsid w:val="FFFFFF7D"/>
+    <w:multiLevelType w:val="singleLevel"/>
+    <w:tmpl w:val="C230486C"/>
+    <w:lvl w:ilvl="0">
+      <w:start w:val="1"/>
+      <w:numFmt w:val="decimal"/>
+      <w:lvlText w:val="%1."/>
+      <w:lvlJc w:val="left"/>
+      <w:pPr>
+        <w:tabs>
+          <w:tab w:val="num" w:pos="1440"/>
+        </w:tabs>
+        <w:ind w:left="1440" w:hanging="360"/>
+      </w:pPr>
+    </w:lvl>
+  </w:abstractNum>
+  <w:abstractNum w:abstractNumId="5" w15:restartNumberingAfterBreak="0">
+    <w:nsid w:val="FFFFFF7E"/>
+    <w:multiLevelType w:val="singleLevel"/>
+    <w:tmpl w:val="C6B23F3E"/>
+    <w:lvl w:ilvl="0">
+      <w:start w:val="1"/>
+      <w:numFmt w:val="decimal"/>
+      <w:lvlText w:val="%1."/>
+      <w:lvlJc w:val="left"/>
+      <w:pPr>
+        <w:tabs>
+          <w:tab w:val="num" w:pos="1080"/>
+        </w:tabs>
+        <w:ind w:left="1080" w:hanging="360"/>
+      </w:pPr>
+    </w:lvl>
+  </w:abstractNum>
+  <w:abstractNum w:abstractNumId="6" w15:restartNumberingAfterBreak="0">
+    <w:nsid w:val="FFFFFF7F"/>
+    <w:multiLevelType w:val="singleLevel"/>
+    <w:tmpl w:val="C320586E"/>
+    <w:lvl w:ilvl="0">
+      <w:start w:val="1"/>
+      <w:numFmt w:val="decimal"/>
+      <w:lvlText w:val="%1."/>
+      <w:lvlJc w:val="left"/>
+      <w:pPr>
+        <w:tabs>
+          <w:tab w:val="num" w:pos="720"/>
+        </w:tabs>
+        <w:ind w:left="720" w:hanging="360"/>
+      </w:pPr>
+    </w:lvl>
+  </w:abstractNum>
+  <w:abstractNum w:abstractNumId="7" w15:restartNumberingAfterBreak="0">
+    <w:nsid w:val="FFFFFF80"/>
+    <w:multiLevelType w:val="singleLevel"/>
+    <w:tmpl w:val="EA8CBDE0"/>
+    <w:lvl w:ilvl="0">
+      <w:start w:val="1"/>
+      <w:numFmt w:val="bullet"/>
+      <w:lvlText w:val=""/>
+      <w:lvlJc w:val="left"/>
+      <w:pPr>
+        <w:tabs>
+          <w:tab w:val="num" w:pos="1800"/>
+        </w:tabs>
+        <w:ind w:left="1800" w:hanging="360"/>
+      </w:pPr>
+      <w:rPr>
+        <w:rFonts w:ascii="Symbol" w:hAnsi="Symbol" w:hint="default"/>
+      </w:rPr>
+    </w:lvl>
+  </w:abstractNum>
+  <w:abstractNum w:abstractNumId="8" w15:restartNumberingAfterBreak="0">
+    <w:nsid w:val="FFFFFF81"/>
+    <w:multiLevelType w:val="singleLevel"/>
+    <w:tmpl w:val="C5AAB5C6"/>
+    <w:lvl w:ilvl="0">
+      <w:start w:val="1"/>
+      <w:numFmt w:val="bullet"/>
+      <w:lvlText w:val=""/>
+      <w:lvlJc w:val="left"/>
+      <w:pPr>
+        <w:tabs>
+          <w:tab w:val="num" w:pos="1440"/>
+        </w:tabs>
+        <w:ind w:left="1440" w:hanging="360"/>
+      </w:pPr>
+      <w:rPr>
+        <w:rFonts w:ascii="Symbol" w:hAnsi="Symbol" w:hint="default"/>
+      </w:rPr>
+    </w:lvl>
+  </w:abstractNum>
+  <w:abstractNum w:abstractNumId="9" w15:restartNumberingAfterBreak="0">
+    <w:nsid w:val="FFFFFF82"/>
+    <w:multiLevelType w:val="singleLevel"/>
+    <w:tmpl w:val="EE328C3C"/>
+    <w:lvl w:ilvl="0">
+      <w:start w:val="1"/>
+      <w:numFmt w:val="bullet"/>
+      <w:lvlText w:val=""/>
+      <w:lvlJc w:val="left"/>
+      <w:pPr>
+        <w:tabs>
+          <w:tab w:val="num" w:pos="1080"/>
+        </w:tabs>
+        <w:ind w:left="1080" w:hanging="360"/>
+      </w:pPr>
+      <w:rPr>
+        <w:rFonts w:ascii="Symbol" w:hAnsi="Symbol" w:hint="default"/>
+      </w:rPr>
+    </w:lvl>
+  </w:abstractNum>
+  <w:abstractNum w:abstractNumId="10" w15:restartNumberingAfterBreak="0">
+    <w:nsid w:val="FFFFFF83"/>
+    <w:multiLevelType w:val="singleLevel"/>
+    <w:tmpl w:val="3E8AC6E6"/>
+    <w:lvl w:ilvl="0">
+      <w:start w:val="1"/>
+      <w:numFmt w:val="bullet"/>
+      <w:lvlText w:val=""/>
+      <w:lvlJc w:val="left"/>
+      <w:pPr>
+        <w:tabs>
+          <w:tab w:val="num" w:pos="720"/>
+        </w:tabs>
+        <w:ind w:left="720" w:hanging="360"/>
+      </w:pPr>
+      <w:rPr>
+        <w:rFonts w:ascii="Symbol" w:hAnsi="Symbol" w:hint="default"/>
+      </w:rPr>
+    </w:lvl>
+  </w:abstractNum>
+  <w:abstractNum w:abstractNumId="11" w15:restartNumberingAfterBreak="0">
+    <w:nsid w:val="FFFFFF88"/>
+    <w:multiLevelType w:val="singleLevel"/>
+    <w:tmpl w:val="0DAA8F6E"/>
+    <w:lvl w:ilvl="0">
+      <w:start w:val="1"/>
+      <w:numFmt w:val="decimal"/>
+      <w:lvlText w:val="%1."/>
+      <w:lvlJc w:val="left"/>
+      <w:pPr>
+        <w:tabs>
+          <w:tab w:val="num" w:pos="360"/>
+        </w:tabs>
+        <w:ind w:left="360" w:hanging="360"/>
+      </w:pPr>
+    </w:lvl>
+  </w:abstractNum>
+  <w:abstractNum w:abstractNumId="12" w15:restartNumberingAfterBreak="0">
+    <w:nsid w:val="FFFFFF89"/>
+    <w:multiLevelType w:val="singleLevel"/>
+    <w:tmpl w:val="DBCE04EE"/>
+    <w:lvl w:ilvl="0">
+      <w:start w:val="1"/>
+      <w:numFmt w:val="bullet"/>
+      <w:lvlText w:val=""/>
+      <w:lvlJc w:val="left"/>
+      <w:pPr>
+        <w:tabs>
+          <w:tab w:val="num" w:pos="360"/>
+        </w:tabs>
+        <w:ind w:left="360" w:hanging="360"/>
+      </w:pPr>
+      <w:rPr>
+        <w:rFonts w:ascii="Symbol" w:hAnsi="Symbol" w:hint="default"/>
+      </w:rPr>
+    </w:lvl>
+  </w:abstractNum>
+  <w:abstractNum w:abstractNumId="13" w15:restartNumberingAfterBreak="0">
     <w:nsid w:val="5DE29961"/>
     <w:multiLevelType w:val="multilevel"/>
     <w:tmpl w:val="A378D984"/>
@@ -1844,13 +3234,43 @@
     <w:abstractNumId w:val="2"/>
   </w:num>
   <w:num w:numId="2">
-    <w:abstractNumId w:val="3"/>
+    <w:abstractNumId w:val="13"/>
   </w:num>
   <w:num w:numId="3">
     <w:abstractNumId w:val="1"/>
   </w:num>
   <w:num w:numId="4">
     <w:abstractNumId w:val="0"/>
+  </w:num>
+  <w:num w:numId="5">
+    <w:abstractNumId w:val="3"/>
+  </w:num>
+  <w:num w:numId="6">
+    <w:abstractNumId w:val="4"/>
+  </w:num>
+  <w:num w:numId="7">
+    <w:abstractNumId w:val="5"/>
+  </w:num>
+  <w:num w:numId="8">
+    <w:abstractNumId w:val="6"/>
+  </w:num>
+  <w:num w:numId="9">
+    <w:abstractNumId w:val="11"/>
+  </w:num>
+  <w:num w:numId="10">
+    <w:abstractNumId w:val="7"/>
+  </w:num>
+  <w:num w:numId="11">
+    <w:abstractNumId w:val="8"/>
+  </w:num>
+  <w:num w:numId="12">
+    <w:abstractNumId w:val="9"/>
+  </w:num>
+  <w:num w:numId="13">
+    <w:abstractNumId w:val="10"/>
+  </w:num>
+  <w:num w:numId="14">
+    <w:abstractNumId w:val="12"/>
   </w:num>
   <w:num w:numId="1000">
     <w:abstractNumId w:val="990"/>
@@ -1956,6 +3376,7 @@
     <w:lsdException w:name="HTML Sample" w:semiHidden="1" w:unhideWhenUsed="1"/>
     <w:lsdException w:name="HTML Typewriter" w:semiHidden="1" w:unhideWhenUsed="1"/>
     <w:lsdException w:name="HTML Variable" w:semiHidden="1" w:unhideWhenUsed="1"/>
+    <w:lsdException w:name="Normal Table" w:semiHidden="1" w:unhideWhenUsed="1"/>
     <w:lsdException w:name="annotation subject" w:semiHidden="1" w:unhideWhenUsed="1"/>
     <w:lsdException w:name="No List" w:semiHidden="1" w:unhideWhenUsed="1"/>
     <w:lsdException w:name="Outline List 1" w:semiHidden="1" w:unhideWhenUsed="1"/>
@@ -1998,8 +3419,11 @@
     <w:lsdException w:name="Table Contemporary" w:semiHidden="1" w:unhideWhenUsed="1"/>
     <w:lsdException w:name="Table Elegant" w:semiHidden="1" w:unhideWhenUsed="1"/>
     <w:lsdException w:name="Table Professional" w:semiHidden="1" w:unhideWhenUsed="1"/>
+    <w:lsdException w:name="Table Subtle 1" w:semiHidden="1" w:unhideWhenUsed="1"/>
     <w:lsdException w:name="Table Subtle 2" w:semiHidden="1" w:unhideWhenUsed="1"/>
     <w:lsdException w:name="Table Web 1" w:semiHidden="1" w:unhideWhenUsed="1"/>
+    <w:lsdException w:name="Table Web 2" w:semiHidden="1" w:unhideWhenUsed="1"/>
+    <w:lsdException w:name="Table Web 3" w:semiHidden="1" w:unhideWhenUsed="1"/>
     <w:lsdException w:name="Balloon Text" w:semiHidden="1" w:unhideWhenUsed="1"/>
     <w:lsdException w:name="Table Theme" w:semiHidden="1" w:unhideWhenUsed="1"/>
     <w:lsdException w:name="Placeholder Text" w:semiHidden="1"/>
@@ -2018,6 +3442,10 @@
     <w:lsdException w:name="Colorful List"/>
     <w:lsdException w:name="Colorful Grid"/>
     <w:lsdException w:name="Light Shading Accent 1"/>
+    <w:lsdException w:name="Light List Accent 1"/>
+    <w:lsdException w:name="Light Grid Accent 1"/>
+    <w:lsdException w:name="Medium Shading 1 Accent 1"/>
+    <w:lsdException w:name="Medium Shading 2 Accent 1"/>
     <w:lsdException w:name="Medium List 1 Accent 1"/>
     <w:lsdException w:name="Revision" w:semiHidden="1"/>
     <w:lsdException w:name="Medium List 2 Accent 1"/>
@@ -2093,6 +3521,11 @@
     <w:lsdException w:name="Medium List 2 Accent 6"/>
     <w:lsdException w:name="Medium Grid 1 Accent 6"/>
     <w:lsdException w:name="Medium Grid 2 Accent 6"/>
+    <w:lsdException w:name="Medium Grid 3 Accent 6"/>
+    <w:lsdException w:name="Dark List Accent 6"/>
+    <w:lsdException w:name="Colorful Shading Accent 6"/>
+    <w:lsdException w:name="Colorful List Accent 6"/>
+    <w:lsdException w:name="Colorful Grid Accent 6"/>
     <w:lsdException w:name="Bibliography" w:semiHidden="1" w:unhideWhenUsed="1"/>
     <w:lsdException w:name="TOC Heading" w:semiHidden="1" w:unhideWhenUsed="1"/>
     <w:lsdException w:name="Grid Table 4" w:uiPriority="49"/>
@@ -2199,9 +3632,10 @@
   <w:style w:type="paragraph" w:default="1" w:styleId="Normal">
     <w:name w:val="Normal"/>
     <w:qFormat/>
-    <w:rsid w:val="00C136F5"/>
+    <w:rsid w:val="0085621A"/>
     <w:rPr>
       <w:rFonts w:ascii="Garamond" w:hAnsi="Garamond"/>
+      <w:color w:val="000000" w:themeColor="text1"/>
     </w:rPr>
   </w:style>
   <w:style w:type="paragraph" w:styleId="Heading1">
@@ -2437,13 +3871,14 @@
     <w:name w:val="Author"/>
     <w:next w:val="BodyText"/>
     <w:qFormat/>
-    <w:rsid w:val="00F54866"/>
+    <w:rsid w:val="00E53A8F"/>
     <w:pPr>
       <w:keepNext/>
       <w:keepLines/>
     </w:pPr>
     <w:rPr>
       <w:rFonts w:ascii="Gill Sans MT" w:hAnsi="Gill Sans MT"/>
+      <w:color w:val="000000" w:themeColor="text1"/>
       <w:sz w:val="26"/>
     </w:rPr>
   </w:style>
@@ -2452,7 +3887,7 @@
     <w:basedOn w:val="Author"/>
     <w:next w:val="BodyText"/>
     <w:qFormat/>
-    <w:rsid w:val="00F534BD"/>
+    <w:rsid w:val="0085621A"/>
     <w:rPr>
       <w:rFonts w:ascii="Garamond" w:hAnsi="Garamond"/>
     </w:rPr>
@@ -2524,18 +3959,18 @@
     <w:name w:val="caption"/>
     <w:basedOn w:val="Normal"/>
     <w:link w:val="CaptionChar"/>
-    <w:rsid w:val="00FB1DC3"/>
+    <w:rsid w:val="00CD41E0"/>
     <w:pPr>
       <w:spacing w:after="120"/>
     </w:pPr>
     <w:rPr>
       <w:rFonts w:ascii="Gill Sans MT" w:hAnsi="Gill Sans MT"/>
-      <w:color w:val="33006F" w:themeColor="text2"/>
     </w:rPr>
   </w:style>
   <w:style w:type="paragraph" w:customStyle="1" w:styleId="TableCaption">
     <w:name w:val="Table Caption"/>
     <w:basedOn w:val="Caption"/>
+    <w:rsid w:val="00CD41E0"/>
     <w:pPr>
       <w:keepNext/>
     </w:pPr>
@@ -2559,10 +3994,10 @@
     <w:name w:val="Caption Char"/>
     <w:basedOn w:val="DefaultParagraphFont"/>
     <w:link w:val="Caption"/>
-    <w:rsid w:val="00FB1DC3"/>
+    <w:rsid w:val="00CD41E0"/>
     <w:rPr>
       <w:rFonts w:ascii="Gill Sans MT" w:hAnsi="Gill Sans MT"/>
-      <w:color w:val="33006F" w:themeColor="text2"/>
+      <w:color w:val="000000" w:themeColor="text1"/>
     </w:rPr>
   </w:style>
   <w:style w:type="character" w:customStyle="1" w:styleId="VerbatimChar">
@@ -2579,20 +4014,22 @@
   <w:style w:type="character" w:styleId="FootnoteReference">
     <w:name w:val="footnote reference"/>
     <w:basedOn w:val="CaptionChar"/>
+    <w:rsid w:val="00CD41E0"/>
     <w:rPr>
       <w:rFonts w:ascii="Gill Sans MT" w:hAnsi="Gill Sans MT"/>
       <w:i w:val="0"/>
-      <w:color w:val="33006F" w:themeColor="text2"/>
+      <w:color w:val="000000" w:themeColor="text1"/>
       <w:vertAlign w:val="superscript"/>
     </w:rPr>
   </w:style>
   <w:style w:type="character" w:styleId="Hyperlink">
     <w:name w:val="Hyperlink"/>
     <w:basedOn w:val="CaptionChar"/>
+    <w:rsid w:val="00CD41E0"/>
     <w:rPr>
       <w:rFonts w:ascii="Gill Sans MT" w:hAnsi="Gill Sans MT"/>
       <w:i w:val="0"/>
-      <w:color w:val="33006F" w:themeColor="accent1"/>
+      <w:color w:val="C00000"/>
     </w:rPr>
   </w:style>
   <w:style w:type="paragraph" w:styleId="TOCHeading">
@@ -2625,6 +4062,221 @@
   <w:style w:type="character" w:customStyle="1" w:styleId="KeywordTok">
     <w:name w:val="KeywordTok"/>
     <w:basedOn w:val="VerbatimChar"/>
+    <w:rsid w:val="00315113"/>
+    <w:rPr>
+      <w:rFonts w:ascii="Consolas" w:hAnsi="Consolas"/>
+      <w:b/>
+      <w:i w:val="0"/>
+      <w:color w:val="000000" w:themeColor="text1"/>
+      <w:sz w:val="22"/>
+      <w:shd w:val="clear" w:color="auto" w:fill="F8F8F8"/>
+    </w:rPr>
+  </w:style>
+  <w:style w:type="character" w:customStyle="1" w:styleId="DataTypeTok">
+    <w:name w:val="DataTypeTok"/>
+    <w:basedOn w:val="VerbatimChar"/>
+    <w:rPr>
+      <w:rFonts w:ascii="Consolas" w:hAnsi="Consolas"/>
+      <w:i w:val="0"/>
+      <w:color w:val="204A87"/>
+      <w:sz w:val="22"/>
+      <w:shd w:val="clear" w:color="auto" w:fill="F8F8F8"/>
+    </w:rPr>
+  </w:style>
+  <w:style w:type="character" w:customStyle="1" w:styleId="DecValTok">
+    <w:name w:val="DecValTok"/>
+    <w:basedOn w:val="VerbatimChar"/>
+    <w:rPr>
+      <w:rFonts w:ascii="Consolas" w:hAnsi="Consolas"/>
+      <w:i w:val="0"/>
+      <w:color w:val="0000CF"/>
+      <w:sz w:val="22"/>
+      <w:shd w:val="clear" w:color="auto" w:fill="F8F8F8"/>
+    </w:rPr>
+  </w:style>
+  <w:style w:type="character" w:customStyle="1" w:styleId="BaseNTok">
+    <w:name w:val="BaseNTok"/>
+    <w:basedOn w:val="VerbatimChar"/>
+    <w:rPr>
+      <w:rFonts w:ascii="Consolas" w:hAnsi="Consolas"/>
+      <w:i w:val="0"/>
+      <w:color w:val="0000CF"/>
+      <w:sz w:val="22"/>
+      <w:shd w:val="clear" w:color="auto" w:fill="F8F8F8"/>
+    </w:rPr>
+  </w:style>
+  <w:style w:type="character" w:customStyle="1" w:styleId="FloatTok">
+    <w:name w:val="FloatTok"/>
+    <w:basedOn w:val="VerbatimChar"/>
+    <w:rPr>
+      <w:rFonts w:ascii="Consolas" w:hAnsi="Consolas"/>
+      <w:i w:val="0"/>
+      <w:color w:val="0000CF"/>
+      <w:sz w:val="22"/>
+      <w:shd w:val="clear" w:color="auto" w:fill="F8F8F8"/>
+    </w:rPr>
+  </w:style>
+  <w:style w:type="character" w:customStyle="1" w:styleId="ConstantTok">
+    <w:name w:val="ConstantTok"/>
+    <w:basedOn w:val="VerbatimChar"/>
+    <w:rPr>
+      <w:rFonts w:ascii="Consolas" w:hAnsi="Consolas"/>
+      <w:i w:val="0"/>
+      <w:color w:val="000000"/>
+      <w:sz w:val="22"/>
+      <w:shd w:val="clear" w:color="auto" w:fill="F8F8F8"/>
+    </w:rPr>
+  </w:style>
+  <w:style w:type="character" w:customStyle="1" w:styleId="CharTok">
+    <w:name w:val="CharTok"/>
+    <w:basedOn w:val="VerbatimChar"/>
+    <w:rPr>
+      <w:rFonts w:ascii="Consolas" w:hAnsi="Consolas"/>
+      <w:i w:val="0"/>
+      <w:color w:val="4E9A06"/>
+      <w:sz w:val="22"/>
+      <w:shd w:val="clear" w:color="auto" w:fill="F8F8F8"/>
+    </w:rPr>
+  </w:style>
+  <w:style w:type="character" w:customStyle="1" w:styleId="SpecialCharTok">
+    <w:name w:val="SpecialCharTok"/>
+    <w:basedOn w:val="VerbatimChar"/>
+    <w:rPr>
+      <w:rFonts w:ascii="Consolas" w:hAnsi="Consolas"/>
+      <w:i w:val="0"/>
+      <w:color w:val="000000"/>
+      <w:sz w:val="22"/>
+      <w:shd w:val="clear" w:color="auto" w:fill="F8F8F8"/>
+    </w:rPr>
+  </w:style>
+  <w:style w:type="character" w:customStyle="1" w:styleId="StringTok">
+    <w:name w:val="StringTok"/>
+    <w:basedOn w:val="VerbatimChar"/>
+    <w:rPr>
+      <w:rFonts w:ascii="Consolas" w:hAnsi="Consolas"/>
+      <w:i w:val="0"/>
+      <w:color w:val="4E9A06"/>
+      <w:sz w:val="22"/>
+      <w:shd w:val="clear" w:color="auto" w:fill="F8F8F8"/>
+    </w:rPr>
+  </w:style>
+  <w:style w:type="character" w:customStyle="1" w:styleId="VerbatimStringTok">
+    <w:name w:val="VerbatimStringTok"/>
+    <w:basedOn w:val="VerbatimChar"/>
+    <w:rPr>
+      <w:rFonts w:ascii="Consolas" w:hAnsi="Consolas"/>
+      <w:i w:val="0"/>
+      <w:color w:val="4E9A06"/>
+      <w:sz w:val="22"/>
+      <w:shd w:val="clear" w:color="auto" w:fill="F8F8F8"/>
+    </w:rPr>
+  </w:style>
+  <w:style w:type="character" w:customStyle="1" w:styleId="SpecialStringTok">
+    <w:name w:val="SpecialStringTok"/>
+    <w:basedOn w:val="VerbatimChar"/>
+    <w:rPr>
+      <w:rFonts w:ascii="Consolas" w:hAnsi="Consolas"/>
+      <w:i w:val="0"/>
+      <w:color w:val="4E9A06"/>
+      <w:sz w:val="22"/>
+      <w:shd w:val="clear" w:color="auto" w:fill="F8F8F8"/>
+    </w:rPr>
+  </w:style>
+  <w:style w:type="character" w:customStyle="1" w:styleId="ImportTok">
+    <w:name w:val="ImportTok"/>
+    <w:basedOn w:val="VerbatimChar"/>
+    <w:rsid w:val="00CD41E0"/>
+    <w:rPr>
+      <w:rFonts w:ascii="Consolas" w:hAnsi="Consolas"/>
+      <w:i w:val="0"/>
+      <w:color w:val="000000" w:themeColor="text1"/>
+      <w:sz w:val="22"/>
+      <w:shd w:val="clear" w:color="auto" w:fill="F8F8F8"/>
+    </w:rPr>
+  </w:style>
+  <w:style w:type="character" w:customStyle="1" w:styleId="CommentTok">
+    <w:name w:val="CommentTok"/>
+    <w:basedOn w:val="VerbatimChar"/>
+    <w:rPr>
+      <w:rFonts w:ascii="Consolas" w:hAnsi="Consolas"/>
+      <w:i/>
+      <w:color w:val="8F5902"/>
+      <w:sz w:val="22"/>
+      <w:shd w:val="clear" w:color="auto" w:fill="F8F8F8"/>
+    </w:rPr>
+  </w:style>
+  <w:style w:type="character" w:customStyle="1" w:styleId="DocumentationTok">
+    <w:name w:val="DocumentationTok"/>
+    <w:basedOn w:val="VerbatimChar"/>
+    <w:rPr>
+      <w:rFonts w:ascii="Consolas" w:hAnsi="Consolas"/>
+      <w:b/>
+      <w:i/>
+      <w:color w:val="8F5902"/>
+      <w:sz w:val="22"/>
+      <w:shd w:val="clear" w:color="auto" w:fill="F8F8F8"/>
+    </w:rPr>
+  </w:style>
+  <w:style w:type="character" w:customStyle="1" w:styleId="AnnotationTok">
+    <w:name w:val="AnnotationTok"/>
+    <w:basedOn w:val="VerbatimChar"/>
+    <w:rPr>
+      <w:rFonts w:ascii="Consolas" w:hAnsi="Consolas"/>
+      <w:b/>
+      <w:i/>
+      <w:color w:val="8F5902"/>
+      <w:sz w:val="22"/>
+      <w:shd w:val="clear" w:color="auto" w:fill="F8F8F8"/>
+    </w:rPr>
+  </w:style>
+  <w:style w:type="character" w:customStyle="1" w:styleId="CommentVarTok">
+    <w:name w:val="CommentVarTok"/>
+    <w:basedOn w:val="VerbatimChar"/>
+    <w:rPr>
+      <w:rFonts w:ascii="Consolas" w:hAnsi="Consolas"/>
+      <w:b/>
+      <w:i/>
+      <w:color w:val="8F5902"/>
+      <w:sz w:val="22"/>
+      <w:shd w:val="clear" w:color="auto" w:fill="F8F8F8"/>
+    </w:rPr>
+  </w:style>
+  <w:style w:type="character" w:customStyle="1" w:styleId="OtherTok">
+    <w:name w:val="OtherTok"/>
+    <w:basedOn w:val="VerbatimChar"/>
+    <w:rPr>
+      <w:rFonts w:ascii="Consolas" w:hAnsi="Consolas"/>
+      <w:i w:val="0"/>
+      <w:color w:val="8F5902"/>
+      <w:sz w:val="22"/>
+      <w:shd w:val="clear" w:color="auto" w:fill="F8F8F8"/>
+    </w:rPr>
+  </w:style>
+  <w:style w:type="character" w:customStyle="1" w:styleId="FunctionTok">
+    <w:name w:val="FunctionTok"/>
+    <w:basedOn w:val="VerbatimChar"/>
+    <w:rPr>
+      <w:rFonts w:ascii="Consolas" w:hAnsi="Consolas"/>
+      <w:i w:val="0"/>
+      <w:color w:val="000000"/>
+      <w:sz w:val="22"/>
+      <w:shd w:val="clear" w:color="auto" w:fill="F8F8F8"/>
+    </w:rPr>
+  </w:style>
+  <w:style w:type="character" w:customStyle="1" w:styleId="VariableTok">
+    <w:name w:val="VariableTok"/>
+    <w:basedOn w:val="VerbatimChar"/>
+    <w:rPr>
+      <w:rFonts w:ascii="Consolas" w:hAnsi="Consolas"/>
+      <w:i w:val="0"/>
+      <w:color w:val="000000"/>
+      <w:sz w:val="22"/>
+      <w:shd w:val="clear" w:color="auto" w:fill="F8F8F8"/>
+    </w:rPr>
+  </w:style>
+  <w:style w:type="character" w:customStyle="1" w:styleId="ControlFlowTok">
+    <w:name w:val="ControlFlowTok"/>
+    <w:basedOn w:val="VerbatimChar"/>
     <w:rPr>
       <w:rFonts w:ascii="Consolas" w:hAnsi="Consolas"/>
       <w:b/>
@@ -2634,129 +4286,44 @@
       <w:shd w:val="clear" w:color="auto" w:fill="F8F8F8"/>
     </w:rPr>
   </w:style>
-  <w:style w:type="character" w:customStyle="1" w:styleId="DataTypeTok">
-    <w:name w:val="DataTypeTok"/>
+  <w:style w:type="character" w:customStyle="1" w:styleId="OperatorTok">
+    <w:name w:val="OperatorTok"/>
     <w:basedOn w:val="VerbatimChar"/>
+    <w:rPr>
+      <w:rFonts w:ascii="Consolas" w:hAnsi="Consolas"/>
+      <w:b/>
+      <w:i w:val="0"/>
+      <w:color w:val="CE5C00"/>
+      <w:sz w:val="22"/>
+      <w:shd w:val="clear" w:color="auto" w:fill="F8F8F8"/>
+    </w:rPr>
+  </w:style>
+  <w:style w:type="character" w:customStyle="1" w:styleId="BuiltInTok">
+    <w:name w:val="BuiltInTok"/>
+    <w:basedOn w:val="VerbatimChar"/>
+    <w:rsid w:val="00CD41E0"/>
     <w:rPr>
       <w:rFonts w:ascii="Consolas" w:hAnsi="Consolas"/>
       <w:i w:val="0"/>
-      <w:color w:val="204A87"/>
+      <w:color w:val="000000" w:themeColor="text1"/>
       <w:sz w:val="22"/>
       <w:shd w:val="clear" w:color="auto" w:fill="F8F8F8"/>
     </w:rPr>
   </w:style>
-  <w:style w:type="character" w:customStyle="1" w:styleId="DecValTok">
-    <w:name w:val="DecValTok"/>
+  <w:style w:type="character" w:customStyle="1" w:styleId="ExtensionTok">
+    <w:name w:val="ExtensionTok"/>
     <w:basedOn w:val="VerbatimChar"/>
+    <w:rsid w:val="00CD41E0"/>
     <w:rPr>
       <w:rFonts w:ascii="Consolas" w:hAnsi="Consolas"/>
       <w:i w:val="0"/>
-      <w:color w:val="0000CF"/>
+      <w:color w:val="C00000"/>
       <w:sz w:val="22"/>
       <w:shd w:val="clear" w:color="auto" w:fill="F8F8F8"/>
     </w:rPr>
   </w:style>
-  <w:style w:type="character" w:customStyle="1" w:styleId="BaseNTok">
-    <w:name w:val="BaseNTok"/>
-    <w:basedOn w:val="VerbatimChar"/>
-    <w:rPr>
-      <w:rFonts w:ascii="Consolas" w:hAnsi="Consolas"/>
-      <w:i w:val="0"/>
-      <w:color w:val="0000CF"/>
-      <w:sz w:val="22"/>
-      <w:shd w:val="clear" w:color="auto" w:fill="F8F8F8"/>
-    </w:rPr>
-  </w:style>
-  <w:style w:type="character" w:customStyle="1" w:styleId="FloatTok">
-    <w:name w:val="FloatTok"/>
-    <w:basedOn w:val="VerbatimChar"/>
-    <w:rPr>
-      <w:rFonts w:ascii="Consolas" w:hAnsi="Consolas"/>
-      <w:i w:val="0"/>
-      <w:color w:val="0000CF"/>
-      <w:sz w:val="22"/>
-      <w:shd w:val="clear" w:color="auto" w:fill="F8F8F8"/>
-    </w:rPr>
-  </w:style>
-  <w:style w:type="character" w:customStyle="1" w:styleId="ConstantTok">
-    <w:name w:val="ConstantTok"/>
-    <w:basedOn w:val="VerbatimChar"/>
-    <w:rPr>
-      <w:rFonts w:ascii="Consolas" w:hAnsi="Consolas"/>
-      <w:i w:val="0"/>
-      <w:color w:val="000000"/>
-      <w:sz w:val="22"/>
-      <w:shd w:val="clear" w:color="auto" w:fill="F8F8F8"/>
-    </w:rPr>
-  </w:style>
-  <w:style w:type="character" w:customStyle="1" w:styleId="CharTok">
-    <w:name w:val="CharTok"/>
-    <w:basedOn w:val="VerbatimChar"/>
-    <w:rPr>
-      <w:rFonts w:ascii="Consolas" w:hAnsi="Consolas"/>
-      <w:i w:val="0"/>
-      <w:color w:val="4E9A06"/>
-      <w:sz w:val="22"/>
-      <w:shd w:val="clear" w:color="auto" w:fill="F8F8F8"/>
-    </w:rPr>
-  </w:style>
-  <w:style w:type="character" w:customStyle="1" w:styleId="SpecialCharTok">
-    <w:name w:val="SpecialCharTok"/>
-    <w:basedOn w:val="VerbatimChar"/>
-    <w:rPr>
-      <w:rFonts w:ascii="Consolas" w:hAnsi="Consolas"/>
-      <w:i w:val="0"/>
-      <w:color w:val="000000"/>
-      <w:sz w:val="22"/>
-      <w:shd w:val="clear" w:color="auto" w:fill="F8F8F8"/>
-    </w:rPr>
-  </w:style>
-  <w:style w:type="character" w:customStyle="1" w:styleId="StringTok">
-    <w:name w:val="StringTok"/>
-    <w:basedOn w:val="VerbatimChar"/>
-    <w:rPr>
-      <w:rFonts w:ascii="Consolas" w:hAnsi="Consolas"/>
-      <w:i w:val="0"/>
-      <w:color w:val="4E9A06"/>
-      <w:sz w:val="22"/>
-      <w:shd w:val="clear" w:color="auto" w:fill="F8F8F8"/>
-    </w:rPr>
-  </w:style>
-  <w:style w:type="character" w:customStyle="1" w:styleId="VerbatimStringTok">
-    <w:name w:val="VerbatimStringTok"/>
-    <w:basedOn w:val="VerbatimChar"/>
-    <w:rPr>
-      <w:rFonts w:ascii="Consolas" w:hAnsi="Consolas"/>
-      <w:i w:val="0"/>
-      <w:color w:val="4E9A06"/>
-      <w:sz w:val="22"/>
-      <w:shd w:val="clear" w:color="auto" w:fill="F8F8F8"/>
-    </w:rPr>
-  </w:style>
-  <w:style w:type="character" w:customStyle="1" w:styleId="SpecialStringTok">
-    <w:name w:val="SpecialStringTok"/>
-    <w:basedOn w:val="VerbatimChar"/>
-    <w:rPr>
-      <w:rFonts w:ascii="Consolas" w:hAnsi="Consolas"/>
-      <w:i w:val="0"/>
-      <w:color w:val="4E9A06"/>
-      <w:sz w:val="22"/>
-      <w:shd w:val="clear" w:color="auto" w:fill="F8F8F8"/>
-    </w:rPr>
-  </w:style>
-  <w:style w:type="character" w:customStyle="1" w:styleId="ImportTok">
-    <w:name w:val="ImportTok"/>
-    <w:basedOn w:val="VerbatimChar"/>
-    <w:rPr>
-      <w:rFonts w:ascii="Consolas" w:hAnsi="Consolas"/>
-      <w:i w:val="0"/>
-      <w:color w:val="33006F" w:themeColor="text2"/>
-      <w:sz w:val="22"/>
-      <w:shd w:val="clear" w:color="auto" w:fill="F8F8F8"/>
-    </w:rPr>
-  </w:style>
-  <w:style w:type="character" w:customStyle="1" w:styleId="CommentTok">
-    <w:name w:val="CommentTok"/>
+  <w:style w:type="character" w:customStyle="1" w:styleId="PreprocessorTok">
+    <w:name w:val="PreprocessorTok"/>
     <w:basedOn w:val="VerbatimChar"/>
     <w:rPr>
       <w:rFonts w:ascii="Consolas" w:hAnsi="Consolas"/>
@@ -2766,8 +4333,31 @@
       <w:shd w:val="clear" w:color="auto" w:fill="F8F8F8"/>
     </w:rPr>
   </w:style>
-  <w:style w:type="character" w:customStyle="1" w:styleId="DocumentationTok">
-    <w:name w:val="DocumentationTok"/>
+  <w:style w:type="character" w:customStyle="1" w:styleId="AttributeTok">
+    <w:name w:val="AttributeTok"/>
+    <w:basedOn w:val="VerbatimChar"/>
+    <w:rPr>
+      <w:rFonts w:ascii="Consolas" w:hAnsi="Consolas"/>
+      <w:i w:val="0"/>
+      <w:color w:val="C4A000"/>
+      <w:sz w:val="22"/>
+      <w:shd w:val="clear" w:color="auto" w:fill="F8F8F8"/>
+    </w:rPr>
+  </w:style>
+  <w:style w:type="character" w:customStyle="1" w:styleId="RegionMarkerTok">
+    <w:name w:val="RegionMarkerTok"/>
+    <w:basedOn w:val="VerbatimChar"/>
+    <w:rsid w:val="00CD41E0"/>
+    <w:rPr>
+      <w:rFonts w:ascii="Consolas" w:hAnsi="Consolas"/>
+      <w:i w:val="0"/>
+      <w:color w:val="C00000"/>
+      <w:sz w:val="22"/>
+      <w:shd w:val="clear" w:color="auto" w:fill="F8F8F8"/>
+    </w:rPr>
+  </w:style>
+  <w:style w:type="character" w:customStyle="1" w:styleId="InformationTok">
+    <w:name w:val="InformationTok"/>
     <w:basedOn w:val="VerbatimChar"/>
     <w:rPr>
       <w:rFonts w:ascii="Consolas" w:hAnsi="Consolas"/>
@@ -2778,8 +4368,8 @@
       <w:shd w:val="clear" w:color="auto" w:fill="F8F8F8"/>
     </w:rPr>
   </w:style>
-  <w:style w:type="character" w:customStyle="1" w:styleId="AnnotationTok">
-    <w:name w:val="AnnotationTok"/>
+  <w:style w:type="character" w:customStyle="1" w:styleId="WarningTok">
+    <w:name w:val="WarningTok"/>
     <w:basedOn w:val="VerbatimChar"/>
     <w:rPr>
       <w:rFonts w:ascii="Consolas" w:hAnsi="Consolas"/>
@@ -2790,154 +4380,6 @@
       <w:shd w:val="clear" w:color="auto" w:fill="F8F8F8"/>
     </w:rPr>
   </w:style>
-  <w:style w:type="character" w:customStyle="1" w:styleId="CommentVarTok">
-    <w:name w:val="CommentVarTok"/>
-    <w:basedOn w:val="VerbatimChar"/>
-    <w:rPr>
-      <w:rFonts w:ascii="Consolas" w:hAnsi="Consolas"/>
-      <w:b/>
-      <w:i/>
-      <w:color w:val="8F5902"/>
-      <w:sz w:val="22"/>
-      <w:shd w:val="clear" w:color="auto" w:fill="F8F8F8"/>
-    </w:rPr>
-  </w:style>
-  <w:style w:type="character" w:customStyle="1" w:styleId="OtherTok">
-    <w:name w:val="OtherTok"/>
-    <w:basedOn w:val="VerbatimChar"/>
-    <w:rPr>
-      <w:rFonts w:ascii="Consolas" w:hAnsi="Consolas"/>
-      <w:i w:val="0"/>
-      <w:color w:val="8F5902"/>
-      <w:sz w:val="22"/>
-      <w:shd w:val="clear" w:color="auto" w:fill="F8F8F8"/>
-    </w:rPr>
-  </w:style>
-  <w:style w:type="character" w:customStyle="1" w:styleId="FunctionTok">
-    <w:name w:val="FunctionTok"/>
-    <w:basedOn w:val="VerbatimChar"/>
-    <w:rPr>
-      <w:rFonts w:ascii="Consolas" w:hAnsi="Consolas"/>
-      <w:i w:val="0"/>
-      <w:color w:val="000000"/>
-      <w:sz w:val="22"/>
-      <w:shd w:val="clear" w:color="auto" w:fill="F8F8F8"/>
-    </w:rPr>
-  </w:style>
-  <w:style w:type="character" w:customStyle="1" w:styleId="VariableTok">
-    <w:name w:val="VariableTok"/>
-    <w:basedOn w:val="VerbatimChar"/>
-    <w:rPr>
-      <w:rFonts w:ascii="Consolas" w:hAnsi="Consolas"/>
-      <w:i w:val="0"/>
-      <w:color w:val="000000"/>
-      <w:sz w:val="22"/>
-      <w:shd w:val="clear" w:color="auto" w:fill="F8F8F8"/>
-    </w:rPr>
-  </w:style>
-  <w:style w:type="character" w:customStyle="1" w:styleId="ControlFlowTok">
-    <w:name w:val="ControlFlowTok"/>
-    <w:basedOn w:val="VerbatimChar"/>
-    <w:rPr>
-      <w:rFonts w:ascii="Consolas" w:hAnsi="Consolas"/>
-      <w:b/>
-      <w:i w:val="0"/>
-      <w:color w:val="204A87"/>
-      <w:sz w:val="22"/>
-      <w:shd w:val="clear" w:color="auto" w:fill="F8F8F8"/>
-    </w:rPr>
-  </w:style>
-  <w:style w:type="character" w:customStyle="1" w:styleId="OperatorTok">
-    <w:name w:val="OperatorTok"/>
-    <w:basedOn w:val="VerbatimChar"/>
-    <w:rPr>
-      <w:rFonts w:ascii="Consolas" w:hAnsi="Consolas"/>
-      <w:b/>
-      <w:i w:val="0"/>
-      <w:color w:val="CE5C00"/>
-      <w:sz w:val="22"/>
-      <w:shd w:val="clear" w:color="auto" w:fill="F8F8F8"/>
-    </w:rPr>
-  </w:style>
-  <w:style w:type="character" w:customStyle="1" w:styleId="BuiltInTok">
-    <w:name w:val="BuiltInTok"/>
-    <w:basedOn w:val="VerbatimChar"/>
-    <w:rPr>
-      <w:rFonts w:ascii="Consolas" w:hAnsi="Consolas"/>
-      <w:i w:val="0"/>
-      <w:color w:val="33006F" w:themeColor="text2"/>
-      <w:sz w:val="22"/>
-      <w:shd w:val="clear" w:color="auto" w:fill="F8F8F8"/>
-    </w:rPr>
-  </w:style>
-  <w:style w:type="character" w:customStyle="1" w:styleId="ExtensionTok">
-    <w:name w:val="ExtensionTok"/>
-    <w:basedOn w:val="VerbatimChar"/>
-    <w:rPr>
-      <w:rFonts w:ascii="Consolas" w:hAnsi="Consolas"/>
-      <w:i w:val="0"/>
-      <w:color w:val="33006F" w:themeColor="text2"/>
-      <w:sz w:val="22"/>
-      <w:shd w:val="clear" w:color="auto" w:fill="F8F8F8"/>
-    </w:rPr>
-  </w:style>
-  <w:style w:type="character" w:customStyle="1" w:styleId="PreprocessorTok">
-    <w:name w:val="PreprocessorTok"/>
-    <w:basedOn w:val="VerbatimChar"/>
-    <w:rPr>
-      <w:rFonts w:ascii="Consolas" w:hAnsi="Consolas"/>
-      <w:i/>
-      <w:color w:val="8F5902"/>
-      <w:sz w:val="22"/>
-      <w:shd w:val="clear" w:color="auto" w:fill="F8F8F8"/>
-    </w:rPr>
-  </w:style>
-  <w:style w:type="character" w:customStyle="1" w:styleId="AttributeTok">
-    <w:name w:val="AttributeTok"/>
-    <w:basedOn w:val="VerbatimChar"/>
-    <w:rPr>
-      <w:rFonts w:ascii="Consolas" w:hAnsi="Consolas"/>
-      <w:i w:val="0"/>
-      <w:color w:val="C4A000"/>
-      <w:sz w:val="22"/>
-      <w:shd w:val="clear" w:color="auto" w:fill="F8F8F8"/>
-    </w:rPr>
-  </w:style>
-  <w:style w:type="character" w:customStyle="1" w:styleId="RegionMarkerTok">
-    <w:name w:val="RegionMarkerTok"/>
-    <w:basedOn w:val="VerbatimChar"/>
-    <w:rPr>
-      <w:rFonts w:ascii="Consolas" w:hAnsi="Consolas"/>
-      <w:i w:val="0"/>
-      <w:color w:val="33006F" w:themeColor="text2"/>
-      <w:sz w:val="22"/>
-      <w:shd w:val="clear" w:color="auto" w:fill="F8F8F8"/>
-    </w:rPr>
-  </w:style>
-  <w:style w:type="character" w:customStyle="1" w:styleId="InformationTok">
-    <w:name w:val="InformationTok"/>
-    <w:basedOn w:val="VerbatimChar"/>
-    <w:rPr>
-      <w:rFonts w:ascii="Consolas" w:hAnsi="Consolas"/>
-      <w:b/>
-      <w:i/>
-      <w:color w:val="8F5902"/>
-      <w:sz w:val="22"/>
-      <w:shd w:val="clear" w:color="auto" w:fill="F8F8F8"/>
-    </w:rPr>
-  </w:style>
-  <w:style w:type="character" w:customStyle="1" w:styleId="WarningTok">
-    <w:name w:val="WarningTok"/>
-    <w:basedOn w:val="VerbatimChar"/>
-    <w:rPr>
-      <w:rFonts w:ascii="Consolas" w:hAnsi="Consolas"/>
-      <w:b/>
-      <w:i/>
-      <w:color w:val="8F5902"/>
-      <w:sz w:val="22"/>
-      <w:shd w:val="clear" w:color="auto" w:fill="F8F8F8"/>
-    </w:rPr>
-  </w:style>
   <w:style w:type="character" w:customStyle="1" w:styleId="AlertTok">
     <w:name w:val="AlertTok"/>
     <w:basedOn w:val="VerbatimChar"/>
@@ -2964,10 +4406,11 @@
   <w:style w:type="character" w:customStyle="1" w:styleId="NormalTok">
     <w:name w:val="NormalTok"/>
     <w:basedOn w:val="VerbatimChar"/>
+    <w:rsid w:val="00315113"/>
     <w:rPr>
       <w:rFonts w:ascii="Consolas" w:hAnsi="Consolas"/>
       <w:i w:val="0"/>
-      <w:color w:val="33006F" w:themeColor="text2"/>
+      <w:color w:val="000000" w:themeColor="text1"/>
       <w:sz w:val="22"/>
       <w:shd w:val="clear" w:color="auto" w:fill="F8F8F8"/>
     </w:rPr>
@@ -2979,6 +4422,76 @@
     <w:rsid w:val="00FE28CE"/>
     <w:rPr>
       <w:rFonts w:ascii="Garamond" w:hAnsi="Garamond"/>
+    </w:rPr>
+  </w:style>
+  <w:style w:type="paragraph" w:customStyle="1" w:styleId="tablecaption0">
+    <w:name w:val="table caption"/>
+    <w:basedOn w:val="TableCaption"/>
+    <w:qFormat/>
+    <w:rsid w:val="005716C8"/>
+  </w:style>
+  <w:style w:type="character" w:styleId="FollowedHyperlink">
+    <w:name w:val="FollowedHyperlink"/>
+    <w:basedOn w:val="DefaultParagraphFont"/>
+    <w:rsid w:val="00CD41E0"/>
+    <w:rPr>
+      <w:color w:val="C00000"/>
+      <w:u w:val="single"/>
+    </w:rPr>
+  </w:style>
+  <w:style w:type="character" w:styleId="IntenseEmphasis">
+    <w:name w:val="Intense Emphasis"/>
+    <w:basedOn w:val="DefaultParagraphFont"/>
+    <w:rsid w:val="00CD41E0"/>
+    <w:rPr>
+      <w:i/>
+      <w:iCs/>
+      <w:color w:val="C00000"/>
+    </w:rPr>
+  </w:style>
+  <w:style w:type="paragraph" w:styleId="IntenseQuote">
+    <w:name w:val="Intense Quote"/>
+    <w:basedOn w:val="Normal"/>
+    <w:next w:val="Normal"/>
+    <w:link w:val="IntenseQuoteChar"/>
+    <w:rsid w:val="00CD41E0"/>
+    <w:pPr>
+      <w:pBdr>
+        <w:top w:val="single" w:sz="4" w:space="10" w:color="33006F" w:themeColor="accent1"/>
+        <w:bottom w:val="single" w:sz="4" w:space="10" w:color="33006F" w:themeColor="accent1"/>
+      </w:pBdr>
+      <w:spacing w:before="360" w:after="360"/>
+      <w:ind w:left="864" w:right="864"/>
+      <w:jc w:val="center"/>
+    </w:pPr>
+    <w:rPr>
+      <w:i/>
+      <w:iCs/>
+      <w:color w:val="C00000"/>
+    </w:rPr>
+  </w:style>
+  <w:style w:type="character" w:customStyle="1" w:styleId="IntenseQuoteChar">
+    <w:name w:val="Intense Quote Char"/>
+    <w:basedOn w:val="DefaultParagraphFont"/>
+    <w:link w:val="IntenseQuote"/>
+    <w:rsid w:val="00CD41E0"/>
+    <w:rPr>
+      <w:rFonts w:ascii="Garamond" w:hAnsi="Garamond"/>
+      <w:i/>
+      <w:iCs/>
+      <w:color w:val="C00000"/>
+    </w:rPr>
+  </w:style>
+  <w:style w:type="character" w:styleId="IntenseReference">
+    <w:name w:val="Intense Reference"/>
+    <w:basedOn w:val="DefaultParagraphFont"/>
+    <w:rsid w:val="00CD41E0"/>
+    <w:rPr>
+      <w:b/>
+      <w:bCs/>
+      <w:smallCaps/>
+      <w:color w:val="C00000"/>
+      <w:spacing w:val="5"/>
     </w:rPr>
   </w:style>
 </w:styles>

</xml_diff>